<commit_message>
Adiciona texto sobre protótipo ao cap. 2
</commit_message>
<xml_diff>
--- a/tcc_superior_ADS_2022.docx
+++ b/tcc_superior_ADS_2022.docx
@@ -10792,314 +10792,637 @@
           <w:color w:val="00B050"/>
         </w:rPr>
       </w:pPr>
+    </w:p>
+    <w:p>
+      <w:pPr>
+        <w:pStyle w:val="Ttulo3"/>
+        <w:rPr>
+          <w:color w:val="00B050"/>
+        </w:rPr>
+      </w:pPr>
+      <w:r>
+        <w:rPr>
+          <w:color w:val="00B050"/>
+        </w:rPr>
+        <w:t>2.3.1</w:t>
+      </w:r>
+      <w:r>
+        <w:rPr>
+          <w:color w:val="00B050"/>
+        </w:rPr>
+        <w:t xml:space="preserve"> O que é</w:t>
+      </w:r>
+    </w:p>
+    <w:p/>
+    <w:p>
+      <w:pPr>
+        <w:rPr>
+          <w:color w:val="00B050"/>
+        </w:rPr>
+      </w:pPr>
+      <w:r>
+        <w:rPr>
+          <w:color w:val="00B050"/>
+        </w:rPr>
+        <w:t>Requisito é uma palavra de origem latina que em sua derivação significa, de uma forma geral, uma necessidade, desejo ou exigência.</w:t>
+      </w:r>
+      <w:r>
+        <w:rPr>
+          <w:color w:val="00B050"/>
+        </w:rPr>
+        <w:t xml:space="preserve"> O levantamento de requisitos é parte da disciplina de Engenharia de Requisitos, que segundo </w:t>
+      </w:r>
+      <w:proofErr w:type="spellStart"/>
+      <w:r>
+        <w:rPr>
+          <w:color w:val="00B050"/>
+        </w:rPr>
+        <w:t>Vazquez</w:t>
+      </w:r>
+      <w:proofErr w:type="spellEnd"/>
+      <w:r>
+        <w:rPr>
+          <w:color w:val="00B050"/>
+        </w:rPr>
+        <w:t xml:space="preserve"> e Simões</w:t>
+      </w:r>
+      <w:r>
+        <w:rPr>
+          <w:color w:val="00B050"/>
+        </w:rPr>
+        <w:t xml:space="preserve"> (2016)</w:t>
+      </w:r>
+      <w:r>
+        <w:rPr>
+          <w:color w:val="00B050"/>
+        </w:rPr>
+        <w:t>:</w:t>
+      </w:r>
+    </w:p>
+    <w:p>
+      <w:pPr>
+        <w:ind w:left="2268"/>
+        <w:rPr>
+          <w:color w:val="00B050"/>
+          <w:sz w:val="22"/>
+        </w:rPr>
+      </w:pPr>
+      <w:r>
+        <w:rPr>
+          <w:color w:val="00B050"/>
+          <w:sz w:val="22"/>
+        </w:rPr>
+        <w:t>A Engenharia de Requisitos pode ser definida como uma disciplina da Engenharia de Software que consiste no uso sistemático e repetitivo de técnicas para cobrir atividades de obtenção, documentação e manutenção de um conjunto de requisitos para software que atendam aos objetivos de negócio e sejam de qualidade.</w:t>
+      </w:r>
+    </w:p>
+    <w:p>
+      <w:pPr>
+        <w:rPr>
+          <w:color w:val="00B050"/>
+        </w:rPr>
+      </w:pPr>
+    </w:p>
+    <w:p>
+      <w:pPr>
+        <w:rPr>
+          <w:color w:val="00B050"/>
+        </w:rPr>
+      </w:pPr>
+      <w:r>
+        <w:rPr>
+          <w:color w:val="00B050"/>
+        </w:rPr>
+        <w:t>Existem alguns tipos de requisitos no âmbito de construção de um produto, estes compõem a disciplina de Engenharia de Requisitos e aqui nós vamos nos ater a dois tipos, Requisitos Funcionais e Requisitos Não Funcionais, que juntos compõe os Requisitos de Software.</w:t>
+      </w:r>
+    </w:p>
+    <w:p>
+      <w:pPr>
+        <w:rPr>
+          <w:color w:val="00B050"/>
+        </w:rPr>
+      </w:pPr>
+    </w:p>
+    <w:p>
+      <w:pPr>
+        <w:pStyle w:val="Ttulo3"/>
+        <w:rPr>
+          <w:color w:val="00B050"/>
+        </w:rPr>
+      </w:pPr>
+      <w:r>
+        <w:rPr>
+          <w:color w:val="00B050"/>
+        </w:rPr>
+        <w:t>2.3.</w:t>
+      </w:r>
+      <w:r>
+        <w:rPr>
+          <w:color w:val="00B050"/>
+        </w:rPr>
+        <w:t>2 Requisitos Funcionais</w:t>
+      </w:r>
+    </w:p>
+    <w:p/>
+    <w:p>
+      <w:pPr>
+        <w:rPr>
+          <w:color w:val="00B050"/>
+        </w:rPr>
+      </w:pPr>
+      <w:r>
+        <w:rPr>
+          <w:color w:val="00B050"/>
+        </w:rPr>
+        <w:t>Resumidamente, os Requisitos Funcionais dizem respeito aos problemas e necessidades reais que devem ser resolvidos e atendidos pelo software.</w:t>
+      </w:r>
+      <w:r>
+        <w:rPr>
+          <w:color w:val="00B050"/>
+        </w:rPr>
+        <w:t xml:space="preserve"> Para </w:t>
+      </w:r>
+      <w:proofErr w:type="spellStart"/>
+      <w:r>
+        <w:rPr>
+          <w:color w:val="00B050"/>
+        </w:rPr>
+        <w:t>Vazques</w:t>
+      </w:r>
+      <w:proofErr w:type="spellEnd"/>
+      <w:r>
+        <w:rPr>
+          <w:color w:val="00B050"/>
+        </w:rPr>
+        <w:t xml:space="preserve"> e Simões (2016, p. 104)</w:t>
+      </w:r>
+      <w:r>
+        <w:rPr>
+          <w:color w:val="00B050"/>
+        </w:rPr>
+        <w:t>:</w:t>
+      </w:r>
+      <w:r>
+        <w:rPr>
+          <w:color w:val="00B050"/>
+        </w:rPr>
+        <w:t xml:space="preserve"> “</w:t>
+      </w:r>
+      <w:r>
+        <w:rPr>
+          <w:color w:val="00B050"/>
+        </w:rPr>
+        <w:t xml:space="preserve">Os requisitos funcionais descrevem o comportamento que o software deve ter em termos das tarefas ou serviços do </w:t>
+      </w:r>
+      <w:proofErr w:type="gramStart"/>
+      <w:r>
+        <w:rPr>
+          <w:color w:val="00B050"/>
+        </w:rPr>
+        <w:t>usuário.</w:t>
+      </w:r>
+      <w:r>
+        <w:rPr>
+          <w:color w:val="00B050"/>
+        </w:rPr>
+        <w:t>”</w:t>
+      </w:r>
+      <w:proofErr w:type="gramEnd"/>
+    </w:p>
+    <w:p>
+      <w:pPr>
+        <w:rPr>
+          <w:color w:val="00B050"/>
+        </w:rPr>
+      </w:pPr>
+    </w:p>
+    <w:p>
+      <w:pPr>
+        <w:pStyle w:val="Ttulo3"/>
+        <w:rPr>
+          <w:color w:val="00B050"/>
+        </w:rPr>
+      </w:pPr>
+      <w:r>
+        <w:rPr>
+          <w:color w:val="00B050"/>
+        </w:rPr>
+        <w:t>2.3.</w:t>
+      </w:r>
+      <w:r>
+        <w:rPr>
+          <w:color w:val="00B050"/>
+        </w:rPr>
+        <w:t>3</w:t>
+      </w:r>
+      <w:r>
+        <w:rPr>
+          <w:color w:val="00B050"/>
+        </w:rPr>
+        <w:t xml:space="preserve"> Requisitos </w:t>
+      </w:r>
+      <w:r>
+        <w:rPr>
+          <w:color w:val="00B050"/>
+        </w:rPr>
+        <w:t xml:space="preserve">Não </w:t>
+      </w:r>
+      <w:r>
+        <w:rPr>
+          <w:color w:val="00B050"/>
+        </w:rPr>
+        <w:t>Funcionais</w:t>
+      </w:r>
+    </w:p>
+    <w:p/>
+    <w:p>
+      <w:pPr>
+        <w:rPr>
+          <w:color w:val="00B050"/>
+        </w:rPr>
+      </w:pPr>
+      <w:r>
+        <w:rPr>
+          <w:color w:val="00B050"/>
+        </w:rPr>
+        <w:lastRenderedPageBreak/>
+        <w:t>De forma concisa os</w:t>
+      </w:r>
+      <w:r>
+        <w:rPr>
+          <w:color w:val="00B050"/>
+        </w:rPr>
+        <w:t xml:space="preserve"> Requisitos Não Funcionais não estão relacionados diretamente com as funcionalidades do sistema, mas como estas serão entregues. Eles definem características e impõem limitações ao sistema, como tempo para determinada execução e espaço em disco a ser utilizado.</w:t>
+      </w:r>
+      <w:r>
+        <w:rPr>
+          <w:color w:val="00B050"/>
+        </w:rPr>
+        <w:t xml:space="preserve"> Segundo </w:t>
+      </w:r>
+      <w:proofErr w:type="spellStart"/>
+      <w:r>
+        <w:rPr>
+          <w:color w:val="00B050"/>
+        </w:rPr>
+        <w:t>Vazquez</w:t>
+      </w:r>
+      <w:proofErr w:type="spellEnd"/>
+      <w:r>
+        <w:rPr>
+          <w:color w:val="00B050"/>
+        </w:rPr>
+        <w:t xml:space="preserve"> e Simões (2016, p. 111): “(...) requisitos não funcionais </w:t>
+      </w:r>
+      <w:r>
+        <w:rPr>
+          <w:color w:val="00B050"/>
+        </w:rPr>
+        <w:t xml:space="preserve">descrevem limitações de ordem geral aos requisitos funcionais e, nisso, complementam a especificação do </w:t>
+      </w:r>
+      <w:proofErr w:type="gramStart"/>
+      <w:r>
+        <w:rPr>
+          <w:color w:val="00B050"/>
+        </w:rPr>
+        <w:t>software.</w:t>
+      </w:r>
+      <w:r>
+        <w:rPr>
+          <w:color w:val="00B050"/>
+        </w:rPr>
+        <w:t>”</w:t>
+      </w:r>
+      <w:proofErr w:type="gramEnd"/>
+    </w:p>
+    <w:p/>
+    <w:p>
+      <w:pPr>
+        <w:pStyle w:val="Ttulo2"/>
+        <w:rPr>
+          <w:color w:val="00B050"/>
+          <w:szCs w:val="24"/>
+        </w:rPr>
+      </w:pPr>
+      <w:r>
+        <w:rPr>
+          <w:color w:val="00B050"/>
+          <w:szCs w:val="24"/>
+        </w:rPr>
+        <w:t>2.4</w:t>
+      </w:r>
+      <w:r>
+        <w:rPr>
+          <w:color w:val="00B050"/>
+          <w:szCs w:val="24"/>
+        </w:rPr>
+        <w:t xml:space="preserve"> </w:t>
+      </w:r>
+      <w:r>
+        <w:rPr>
+          <w:color w:val="00B050"/>
+          <w:szCs w:val="24"/>
+        </w:rPr>
+        <w:t>PROTOTIPAÇÃO</w:t>
+      </w:r>
+    </w:p>
+    <w:p/>
+    <w:p>
+      <w:pPr>
+        <w:rPr>
+          <w:color w:val="00B050"/>
+        </w:rPr>
+      </w:pPr>
+      <w:r>
+        <w:rPr>
+          <w:color w:val="00B050"/>
+        </w:rPr>
+        <w:t xml:space="preserve">Segundo </w:t>
+      </w:r>
+      <w:proofErr w:type="spellStart"/>
+      <w:r>
+        <w:rPr>
+          <w:color w:val="00B050"/>
+        </w:rPr>
+        <w:t>Vazquez</w:t>
+      </w:r>
+      <w:proofErr w:type="spellEnd"/>
+      <w:r>
+        <w:rPr>
+          <w:color w:val="00B050"/>
+        </w:rPr>
+        <w:t xml:space="preserve"> e Simões (2016, p. 243): </w:t>
+      </w:r>
+      <w:r>
+        <w:rPr>
+          <w:color w:val="00B050"/>
+        </w:rPr>
+        <w:t>" A prototipação é fundamental no desenvolvimento da U</w:t>
+      </w:r>
+      <w:r>
+        <w:rPr>
+          <w:color w:val="00B050"/>
+        </w:rPr>
+        <w:t xml:space="preserve">X de um produto de software...". É na prototipação de software que as ideias são amadurecidas, onde se identificam problemas e se provoca o engajamento das pessoas no processo criativo. </w:t>
+      </w:r>
+      <w:r>
+        <w:rPr>
+          <w:color w:val="00B050"/>
+        </w:rPr>
+        <w:t xml:space="preserve">Existem vários modelos de prototipação, que vai desde desenhos simples em papel (baixa fidelidade), a modelos elaborados em software especializado (alta fidelidade), o que mais se aproxima da solução final. </w:t>
+      </w:r>
+    </w:p>
+    <w:p>
+      <w:pPr>
+        <w:rPr>
+          <w:color w:val="00B050"/>
+        </w:rPr>
+      </w:pPr>
+    </w:p>
+    <w:p>
+      <w:pPr>
+        <w:rPr>
+          <w:color w:val="00B050"/>
+        </w:rPr>
+      </w:pPr>
+      <w:r>
+        <w:rPr>
+          <w:color w:val="00B050"/>
+        </w:rPr>
+        <w:t>A prototipação pode ser definida basicamente de 3 maneiras: Protótipo de baixa, média e alta fidelidad</w:t>
+      </w:r>
+      <w:r>
+        <w:rPr>
+          <w:color w:val="00B050"/>
+        </w:rPr>
+        <w:t>e. Neste projeto elaboramos um pr</w:t>
+      </w:r>
+      <w:r>
+        <w:rPr>
+          <w:color w:val="00B050"/>
+        </w:rPr>
+        <w:t>otótipo de média fidelidade, o que possibilita observar o que foi idealizado no projeto e nos permite simular o comportamento do sistema.</w:t>
+      </w:r>
+    </w:p>
+    <w:p>
+      <w:pPr>
+        <w:rPr>
+          <w:color w:val="00B050"/>
+        </w:rPr>
+      </w:pPr>
+    </w:p>
+    <w:p>
+      <w:pPr>
+        <w:pStyle w:val="Ttulo3"/>
+        <w:rPr>
+          <w:color w:val="00B050"/>
+        </w:rPr>
+      </w:pPr>
+      <w:r>
+        <w:rPr>
+          <w:color w:val="00B050"/>
+        </w:rPr>
+        <w:t>2.</w:t>
+      </w:r>
+      <w:r>
+        <w:rPr>
+          <w:color w:val="00B050"/>
+        </w:rPr>
+        <w:t>4</w:t>
+      </w:r>
+      <w:r>
+        <w:rPr>
+          <w:color w:val="00B050"/>
+        </w:rPr>
+        <w:t>.</w:t>
+      </w:r>
+      <w:r>
+        <w:rPr>
+          <w:color w:val="00B050"/>
+        </w:rPr>
+        <w:t>1 Protótipo de baixa fidelidade</w:t>
+      </w:r>
+    </w:p>
+    <w:p>
+      <w:pPr>
+        <w:rPr>
+          <w:color w:val="00B050"/>
+        </w:rPr>
+      </w:pPr>
+    </w:p>
+    <w:p>
+      <w:pPr>
+        <w:rPr>
+          <w:color w:val="00B050"/>
+        </w:rPr>
+      </w:pPr>
+      <w:r>
+        <w:rPr>
+          <w:color w:val="00B050"/>
+        </w:rPr>
+        <w:t xml:space="preserve">O protótipo de baixa fidelidade seria o conhecido também por rascunho, </w:t>
+      </w:r>
+      <w:proofErr w:type="spellStart"/>
+      <w:r>
+        <w:rPr>
+          <w:color w:val="00B050"/>
+        </w:rPr>
+        <w:t>wireframe</w:t>
+      </w:r>
+      <w:proofErr w:type="spellEnd"/>
+      <w:r>
+        <w:rPr>
+          <w:color w:val="00B050"/>
+        </w:rPr>
+        <w:t xml:space="preserve"> ou </w:t>
+      </w:r>
+      <w:proofErr w:type="spellStart"/>
+      <w:r>
+        <w:rPr>
+          <w:color w:val="00B050"/>
+        </w:rPr>
+        <w:t>sketche</w:t>
+      </w:r>
+      <w:proofErr w:type="spellEnd"/>
+      <w:r>
+        <w:rPr>
+          <w:color w:val="00B050"/>
+        </w:rPr>
+        <w:t>. Geralmente, são desenhos feitos à mão em folha de papel, representando como serão as características da interface e seu funcionamento. Pela simplicidade da elaboração, acaba refletindo em baixo custo, mas ainda assim mantém um bom nível de eficiência, pois é possível obter várias informações, sobretudo em relação aos requisitos da interface.</w:t>
+      </w:r>
+    </w:p>
+    <w:p>
+      <w:pPr>
+        <w:rPr>
+          <w:color w:val="00B050"/>
+        </w:rPr>
+      </w:pPr>
+    </w:p>
+    <w:p>
+      <w:pPr>
+        <w:pStyle w:val="Ttulo3"/>
+        <w:rPr>
+          <w:color w:val="00B050"/>
+        </w:rPr>
+      </w:pPr>
+      <w:r>
+        <w:rPr>
+          <w:color w:val="00B050"/>
+        </w:rPr>
+        <w:t>2.4.</w:t>
+      </w:r>
+      <w:r>
+        <w:rPr>
+          <w:color w:val="00B050"/>
+        </w:rPr>
+        <w:t>2</w:t>
+      </w:r>
+      <w:r>
+        <w:rPr>
+          <w:color w:val="00B050"/>
+        </w:rPr>
+        <w:t xml:space="preserve"> Protótipo de </w:t>
+      </w:r>
+      <w:r>
+        <w:rPr>
+          <w:color w:val="00B050"/>
+        </w:rPr>
+        <w:t>média</w:t>
+      </w:r>
+      <w:r>
+        <w:rPr>
+          <w:color w:val="00B050"/>
+        </w:rPr>
+        <w:t xml:space="preserve"> fidelidade</w:t>
+      </w:r>
+    </w:p>
+    <w:p/>
+    <w:p>
+      <w:pPr>
+        <w:rPr>
+          <w:color w:val="00B050"/>
+        </w:rPr>
+      </w:pPr>
+      <w:r>
+        <w:rPr>
+          <w:color w:val="00B050"/>
+        </w:rPr>
+        <w:lastRenderedPageBreak/>
+        <w:t xml:space="preserve">O protótipo de média fidelidade demanda um pouco mais de tempo para a elaboração, está mais próximo do que foi idealizado para o projeto. Geralmente, sua confecção envolve softwares e permite que o usuário simule o comportamento do sistema, tornando possível a validação das interações e assim melhorar a </w:t>
+      </w:r>
+      <w:proofErr w:type="spellStart"/>
+      <w:r>
+        <w:rPr>
+          <w:color w:val="00B050"/>
+        </w:rPr>
+        <w:t>user</w:t>
+      </w:r>
+      <w:proofErr w:type="spellEnd"/>
+      <w:r>
+        <w:rPr>
+          <w:color w:val="00B050"/>
+        </w:rPr>
+        <w:t xml:space="preserve"> </w:t>
+      </w:r>
+      <w:proofErr w:type="spellStart"/>
+      <w:r>
+        <w:rPr>
+          <w:color w:val="00B050"/>
+        </w:rPr>
+        <w:t>experience</w:t>
+      </w:r>
+      <w:proofErr w:type="spellEnd"/>
+      <w:r>
+        <w:rPr>
+          <w:color w:val="00B050"/>
+        </w:rPr>
+        <w:t>. Apesar de mais elaborada, o custo ainda é relativamente baixo.</w:t>
+      </w:r>
+    </w:p>
+    <w:p/>
+    <w:p>
+      <w:pPr>
+        <w:pStyle w:val="Ttulo3"/>
+        <w:rPr>
+          <w:color w:val="00B050"/>
+        </w:rPr>
+      </w:pPr>
+      <w:r>
+        <w:rPr>
+          <w:color w:val="00B050"/>
+        </w:rPr>
+        <w:t>2.4.</w:t>
+      </w:r>
+      <w:r>
+        <w:rPr>
+          <w:color w:val="00B050"/>
+        </w:rPr>
+        <w:t>3</w:t>
+      </w:r>
+      <w:r>
+        <w:rPr>
+          <w:color w:val="00B050"/>
+        </w:rPr>
+        <w:t xml:space="preserve"> Protótipo de média fidelidade</w:t>
+      </w:r>
+    </w:p>
+    <w:p/>
+    <w:p>
+      <w:pPr>
+        <w:rPr>
+          <w:color w:val="00B050"/>
+        </w:rPr>
+      </w:pPr>
+      <w:r>
+        <w:rPr>
+          <w:color w:val="00B050"/>
+        </w:rPr>
+        <w:t>O protótipo de alta fidelidade é o mais próximo possível do resultado final, geralmente são desenvolvidos usando uma linguagem de programação, o que permite disponibilizar algumas funcionalidades do sistema, oferecendo alto grau de interatividade. Em relação ao custo, acaba por ser mais elevado, em decorrência da necessidade de mais tempo e conhecimento técnico.</w:t>
+      </w:r>
       <w:bookmarkStart w:id="33" w:name="_GoBack"/>
       <w:bookmarkEnd w:id="33"/>
     </w:p>
     <w:p>
       <w:pPr>
-        <w:pStyle w:val="Ttulo3"/>
-        <w:rPr>
-          <w:color w:val="00B050"/>
-        </w:rPr>
-      </w:pPr>
-      <w:r>
-        <w:rPr>
-          <w:color w:val="00B050"/>
-        </w:rPr>
-        <w:t>2.3.1</w:t>
-      </w:r>
-      <w:r>
-        <w:rPr>
-          <w:color w:val="00B050"/>
-        </w:rPr>
-        <w:t xml:space="preserve"> O que é</w:t>
-      </w:r>
-    </w:p>
-    <w:p/>
-    <w:p>
-      <w:pPr>
-        <w:rPr>
-          <w:color w:val="00B050"/>
-        </w:rPr>
-      </w:pPr>
-      <w:r>
-        <w:rPr>
-          <w:color w:val="00B050"/>
-        </w:rPr>
-        <w:t>Requisito é uma palavra de origem latina que em sua derivação significa, de uma forma geral, uma necessidade, desejo ou exigência.</w:t>
-      </w:r>
-      <w:r>
-        <w:rPr>
-          <w:color w:val="00B050"/>
-        </w:rPr>
-        <w:t xml:space="preserve"> O levantamento de requisitos é parte da disciplina de Engenharia de Requisitos, que segundo </w:t>
-      </w:r>
-      <w:proofErr w:type="spellStart"/>
-      <w:r>
-        <w:rPr>
-          <w:color w:val="00B050"/>
-        </w:rPr>
-        <w:t>Vazquez</w:t>
-      </w:r>
-      <w:proofErr w:type="spellEnd"/>
-      <w:r>
-        <w:rPr>
-          <w:color w:val="00B050"/>
-        </w:rPr>
-        <w:t xml:space="preserve"> e Simões</w:t>
-      </w:r>
-      <w:r>
-        <w:rPr>
-          <w:color w:val="00B050"/>
-        </w:rPr>
-        <w:t xml:space="preserve"> (2016)</w:t>
-      </w:r>
-      <w:r>
-        <w:rPr>
-          <w:color w:val="00B050"/>
-        </w:rPr>
-        <w:t>:</w:t>
-      </w:r>
-    </w:p>
-    <w:p>
-      <w:pPr>
-        <w:ind w:left="2268"/>
-        <w:rPr>
-          <w:color w:val="00B050"/>
-          <w:sz w:val="22"/>
-        </w:rPr>
-      </w:pPr>
-      <w:r>
-        <w:rPr>
-          <w:color w:val="00B050"/>
-          <w:sz w:val="22"/>
-        </w:rPr>
-        <w:t>A Engenharia de Requisitos pode ser definida como uma disciplina da Engenharia de Software que consiste no uso sistemático e repetitivo de técnicas para cobrir atividades de obtenção, documentação e manutenção de um conjunto de requisitos para software que atendam aos objetivos de negócio e sejam de qualidade.</w:t>
-      </w:r>
-    </w:p>
-    <w:p>
-      <w:pPr>
-        <w:rPr>
-          <w:color w:val="00B050"/>
-        </w:rPr>
-      </w:pPr>
-    </w:p>
-    <w:p>
-      <w:pPr>
-        <w:rPr>
-          <w:color w:val="00B050"/>
-        </w:rPr>
-      </w:pPr>
-      <w:r>
-        <w:rPr>
-          <w:color w:val="00B050"/>
-        </w:rPr>
-        <w:t>Existem alguns tipos de requisitos no âmbito de construção de um produto, estes compõem a disciplina de Engenharia de Requisitos e aqui nós vamos nos ater a dois tipos, Requisitos Funcionais e Requisitos Não Funcionais, que juntos compõe os Requisitos de Software.</w:t>
-      </w:r>
-    </w:p>
-    <w:p>
-      <w:pPr>
-        <w:rPr>
-          <w:color w:val="00B050"/>
-        </w:rPr>
-      </w:pPr>
-    </w:p>
-    <w:p>
-      <w:pPr>
-        <w:pStyle w:val="Ttulo3"/>
-        <w:rPr>
-          <w:color w:val="00B050"/>
-        </w:rPr>
-      </w:pPr>
-      <w:r>
-        <w:rPr>
-          <w:color w:val="00B050"/>
-        </w:rPr>
-        <w:t>2.3.</w:t>
-      </w:r>
-      <w:r>
-        <w:rPr>
-          <w:color w:val="00B050"/>
-        </w:rPr>
-        <w:t>2 Requisitos Funcionais</w:t>
-      </w:r>
-    </w:p>
-    <w:p/>
-    <w:p>
-      <w:pPr>
-        <w:rPr>
-          <w:color w:val="00B050"/>
-        </w:rPr>
-      </w:pPr>
-      <w:r>
-        <w:rPr>
-          <w:color w:val="00B050"/>
-        </w:rPr>
-        <w:t>Resumidamente, os Requisitos Funcionais dizem respeito aos problemas e necessidades reais que devem ser resolvidos e atendidos pelo software.</w:t>
-      </w:r>
-      <w:r>
-        <w:rPr>
-          <w:color w:val="00B050"/>
-        </w:rPr>
-        <w:t xml:space="preserve"> Para </w:t>
-      </w:r>
-      <w:proofErr w:type="spellStart"/>
-      <w:r>
-        <w:rPr>
-          <w:color w:val="00B050"/>
-        </w:rPr>
-        <w:t>Vazques</w:t>
-      </w:r>
-      <w:proofErr w:type="spellEnd"/>
-      <w:r>
-        <w:rPr>
-          <w:color w:val="00B050"/>
-        </w:rPr>
-        <w:t xml:space="preserve"> e Simões (2016, p. 104)</w:t>
-      </w:r>
-      <w:r>
-        <w:rPr>
-          <w:color w:val="00B050"/>
-        </w:rPr>
-        <w:t>:</w:t>
-      </w:r>
-      <w:r>
-        <w:rPr>
-          <w:color w:val="00B050"/>
-        </w:rPr>
-        <w:t xml:space="preserve"> “</w:t>
-      </w:r>
-      <w:r>
-        <w:rPr>
-          <w:color w:val="00B050"/>
-        </w:rPr>
-        <w:t xml:space="preserve">Os requisitos funcionais descrevem o comportamento que o software deve ter em termos das tarefas ou serviços do </w:t>
-      </w:r>
-      <w:proofErr w:type="gramStart"/>
-      <w:r>
-        <w:rPr>
-          <w:color w:val="00B050"/>
-        </w:rPr>
-        <w:t>usuário.</w:t>
-      </w:r>
-      <w:r>
-        <w:rPr>
-          <w:color w:val="00B050"/>
-        </w:rPr>
-        <w:t>”</w:t>
-      </w:r>
-      <w:proofErr w:type="gramEnd"/>
-    </w:p>
-    <w:p>
-      <w:pPr>
-        <w:rPr>
-          <w:color w:val="00B050"/>
-        </w:rPr>
-      </w:pPr>
-    </w:p>
-    <w:p>
-      <w:pPr>
-        <w:pStyle w:val="Ttulo3"/>
-        <w:rPr>
-          <w:color w:val="00B050"/>
-        </w:rPr>
-      </w:pPr>
-      <w:r>
-        <w:rPr>
-          <w:color w:val="00B050"/>
-        </w:rPr>
-        <w:t>2.3.</w:t>
-      </w:r>
-      <w:r>
-        <w:rPr>
-          <w:color w:val="00B050"/>
-        </w:rPr>
-        <w:t>3</w:t>
-      </w:r>
-      <w:r>
-        <w:rPr>
-          <w:color w:val="00B050"/>
-        </w:rPr>
-        <w:t xml:space="preserve"> Requisitos </w:t>
-      </w:r>
-      <w:r>
-        <w:rPr>
-          <w:color w:val="00B050"/>
-        </w:rPr>
-        <w:t xml:space="preserve">Não </w:t>
-      </w:r>
-      <w:r>
-        <w:rPr>
-          <w:color w:val="00B050"/>
-        </w:rPr>
-        <w:t>Funcionais</w:t>
-      </w:r>
-    </w:p>
-    <w:p/>
-    <w:p>
-      <w:pPr>
-        <w:rPr>
-          <w:color w:val="00B050"/>
-        </w:rPr>
-      </w:pPr>
-      <w:r>
-        <w:rPr>
-          <w:color w:val="00B050"/>
-        </w:rPr>
-        <w:lastRenderedPageBreak/>
-        <w:t>De forma concisa os</w:t>
-      </w:r>
-      <w:r>
-        <w:rPr>
-          <w:color w:val="00B050"/>
-        </w:rPr>
-        <w:t xml:space="preserve"> Requisitos Não Funcionais não estão relacionados diretamente com as funcionalidades do sistema, mas como estas serão entregues. Eles definem características e impõem limitações ao sistema, como tempo para determinada execução e espaço em disco a ser utilizado.</w:t>
-      </w:r>
-      <w:r>
-        <w:rPr>
-          <w:color w:val="00B050"/>
-        </w:rPr>
-        <w:t xml:space="preserve"> Segundo </w:t>
-      </w:r>
-      <w:proofErr w:type="spellStart"/>
-      <w:r>
-        <w:rPr>
-          <w:color w:val="00B050"/>
-        </w:rPr>
-        <w:t>Vazquez</w:t>
-      </w:r>
-      <w:proofErr w:type="spellEnd"/>
-      <w:r>
-        <w:rPr>
-          <w:color w:val="00B050"/>
-        </w:rPr>
-        <w:t xml:space="preserve"> e Simões (2016, p. 111): “(...) requisitos não funcionais </w:t>
-      </w:r>
-      <w:r>
-        <w:rPr>
-          <w:color w:val="00B050"/>
-        </w:rPr>
-        <w:t xml:space="preserve">descrevem limitações de ordem geral aos requisitos funcionais e, nisso, complementam a especificação do </w:t>
-      </w:r>
-      <w:proofErr w:type="gramStart"/>
-      <w:r>
-        <w:rPr>
-          <w:color w:val="00B050"/>
-        </w:rPr>
-        <w:t>software.</w:t>
-      </w:r>
-      <w:r>
-        <w:rPr>
-          <w:color w:val="00B050"/>
-        </w:rPr>
-        <w:t>”</w:t>
-      </w:r>
-      <w:proofErr w:type="gramEnd"/>
-    </w:p>
-    <w:p/>
-    <w:p/>
-    <w:p>
-      <w:pPr>
         <w:spacing w:after="200" w:line="276" w:lineRule="auto"/>
         <w:jc w:val="left"/>
       </w:pPr>
@@ -11369,6 +11692,7 @@
           <w:rFonts w:cs="Arial"/>
           <w:szCs w:val="24"/>
         </w:rPr>
+        <w:lastRenderedPageBreak/>
         <w:t>“Todas as pesquisas científicas podem ser caracterizadas em duas abordagens: pesquisa qualitativa ou pesquisa quantitativa e uma pesquisa que seja o misto das duas, muito utilizada no âmbito acadêmico que seria uma pesquisa qualitativa-</w:t>
       </w:r>
       <w:proofErr w:type="gramStart"/>
@@ -11401,7 +11725,6 @@
           <w:rFonts w:cs="Arial"/>
           <w:szCs w:val="24"/>
         </w:rPr>
-        <w:lastRenderedPageBreak/>
         <w:t xml:space="preserve">Diante deste fato, este trabalho utilizou-se </w:t>
       </w:r>
       <w:r>
@@ -11583,18 +11906,25 @@
         <w:rPr>
           <w:szCs w:val="24"/>
         </w:rPr>
-        <w:t xml:space="preserve"> parafraseando</w:t>
-      </w:r>
-      <w:r>
-        <w:rPr>
-          <w:szCs w:val="24"/>
-        </w:rPr>
         <w:t xml:space="preserve"> </w:t>
       </w:r>
       <w:r>
         <w:rPr>
           <w:szCs w:val="24"/>
         </w:rPr>
+        <w:lastRenderedPageBreak/>
+        <w:t>parafraseando</w:t>
+      </w:r>
+      <w:r>
+        <w:rPr>
+          <w:szCs w:val="24"/>
+        </w:rPr>
+        <w:t xml:space="preserve"> </w:t>
+      </w:r>
+      <w:r>
+        <w:rPr>
+          <w:szCs w:val="24"/>
+        </w:rPr>
         <w:t>Souza</w:t>
       </w:r>
       <w:r>
@@ -11655,7 +11985,6 @@
         <w:rPr>
           <w:szCs w:val="24"/>
         </w:rPr>
-        <w:lastRenderedPageBreak/>
         <w:t xml:space="preserve">Outro tipo de </w:t>
       </w:r>
       <w:r>
@@ -20294,7 +20623,7 @@
               <w:szCs w:val="16"/>
               <w:lang w:eastAsia="pt-BR"/>
             </w:rPr>
-            <w:t>26</w:t>
+            <w:t>20</w:t>
           </w:r>
           <w:r>
             <w:rPr>
@@ -20355,7 +20684,7 @@
               <w:szCs w:val="16"/>
               <w:lang w:eastAsia="pt-BR"/>
             </w:rPr>
-            <w:t>42</w:t>
+            <w:t>43</w:t>
           </w:r>
           <w:r>
             <w:rPr>
@@ -20653,7 +20982,7 @@
           <w:rPr>
             <w:noProof/>
           </w:rPr>
-          <w:t>26</w:t>
+          <w:t>20</w:t>
         </w:r>
         <w:r>
           <w:fldChar w:fldCharType="end"/>
@@ -21539,7 +21868,7 @@
   <w:style w:type="paragraph" w:default="1" w:styleId="Normal">
     <w:name w:val="Normal"/>
     <w:qFormat/>
-    <w:rsid w:val="00DF47DC"/>
+    <w:rsid w:val="005F3234"/>
     <w:pPr>
       <w:spacing w:after="0" w:line="360" w:lineRule="auto"/>
       <w:jc w:val="both"/>
@@ -23716,7 +24045,7 @@
 </file>
 
 <file path=customXml/itemProps1.xml><?xml version="1.0" encoding="utf-8"?>
-<ds:datastoreItem xmlns:ds="http://schemas.openxmlformats.org/officeDocument/2006/customXml" ds:itemID="{51E317C9-F666-4892-9134-7C7AA881C8D1}">
+<ds:datastoreItem xmlns:ds="http://schemas.openxmlformats.org/officeDocument/2006/customXml" ds:itemID="{5954CE2F-D89C-414A-A1F3-F32C54CF8CD2}">
   <ds:schemaRefs>
     <ds:schemaRef ds:uri="http://schemas.openxmlformats.org/officeDocument/2006/bibliography"/>
   </ds:schemaRefs>

</xml_diff>

<commit_message>
Adicionado texto sobre o Figma no cap. 2
</commit_message>
<xml_diff>
--- a/tcc_superior_ADS_2022.docx
+++ b/tcc_superior_ADS_2022.docx
@@ -11418,8 +11418,110 @@
         </w:rPr>
         <w:t>O protótipo de alta fidelidade é o mais próximo possível do resultado final, geralmente são desenvolvidos usando uma linguagem de programação, o que permite disponibilizar algumas funcionalidades do sistema, oferecendo alto grau de interatividade. Em relação ao custo, acaba por ser mais elevado, em decorrência da necessidade de mais tempo e conhecimento técnico.</w:t>
       </w:r>
+    </w:p>
+    <w:p>
+      <w:pPr>
+        <w:rPr>
+          <w:color w:val="00B050"/>
+        </w:rPr>
+      </w:pPr>
+    </w:p>
+    <w:p>
+      <w:pPr>
+        <w:pStyle w:val="Ttulo3"/>
+        <w:rPr>
+          <w:color w:val="00B050"/>
+        </w:rPr>
+      </w:pPr>
+      <w:r>
+        <w:rPr>
+          <w:color w:val="00B050"/>
+        </w:rPr>
+        <w:t>2.4.</w:t>
+      </w:r>
+      <w:r>
+        <w:rPr>
+          <w:color w:val="00B050"/>
+        </w:rPr>
+        <w:t>4</w:t>
+      </w:r>
+      <w:r>
+        <w:rPr>
+          <w:color w:val="00B050"/>
+        </w:rPr>
+        <w:t xml:space="preserve"> </w:t>
+      </w:r>
+      <w:proofErr w:type="spellStart"/>
+      <w:r>
+        <w:rPr>
+          <w:color w:val="00B050"/>
+        </w:rPr>
+        <w:t>Figma</w:t>
+      </w:r>
+      <w:proofErr w:type="spellEnd"/>
+      <w:r>
+        <w:rPr>
+          <w:color w:val="00B050"/>
+        </w:rPr>
+        <w:t>, a ferramenta escolhida</w:t>
+      </w:r>
+    </w:p>
+    <w:p>
+      <w:pPr>
+        <w:rPr>
+          <w:color w:val="00B050"/>
+        </w:rPr>
+      </w:pPr>
+    </w:p>
+    <w:p>
+      <w:pPr>
+        <w:rPr>
+          <w:color w:val="00B050"/>
+          <w:u w:val="single"/>
+        </w:rPr>
+      </w:pPr>
+      <w:r>
+        <w:rPr>
+          <w:color w:val="00B050"/>
+        </w:rPr>
+        <w:t xml:space="preserve">Escolhemos o </w:t>
+      </w:r>
+      <w:proofErr w:type="spellStart"/>
+      <w:r>
+        <w:rPr>
+          <w:color w:val="00B050"/>
+        </w:rPr>
+        <w:t>Figma</w:t>
+      </w:r>
+      <w:proofErr w:type="spellEnd"/>
+      <w:r>
+        <w:rPr>
+          <w:color w:val="00B050"/>
+        </w:rPr>
+        <w:t xml:space="preserve"> como ferramenta devido a familiaridade com a aplicação, algumas atividades foram desenvolvidas nela no decorrer do curso. O </w:t>
+      </w:r>
+      <w:proofErr w:type="spellStart"/>
+      <w:r>
+        <w:rPr>
+          <w:color w:val="00B050"/>
+        </w:rPr>
+        <w:t>Figma</w:t>
+      </w:r>
+      <w:proofErr w:type="spellEnd"/>
+      <w:r>
+        <w:rPr>
+          <w:color w:val="00B050"/>
+        </w:rPr>
+        <w:t xml:space="preserve"> é uma ferramenta de prototipagem de projetos de design, seu us</w:t>
+      </w:r>
       <w:bookmarkStart w:id="33" w:name="_GoBack"/>
       <w:bookmarkEnd w:id="33"/>
+      <w:r>
+        <w:rPr>
+          <w:color w:val="00B050"/>
+        </w:rPr>
+        <w:t>o se dá principalmente por navegador, também possuindo aplicativos para desktop.</w:t>
+      </w:r>
     </w:p>
     <w:p>
       <w:pPr>
@@ -11644,6 +11746,7 @@
           <w:rFonts w:cs="Arial"/>
           <w:sz w:val="22"/>
         </w:rPr>
+        <w:lastRenderedPageBreak/>
         <w:t xml:space="preserve">“[...] método formado por fases, tarefas e atividades organizadas, com o objetivo de planejar, desenvolver e construir um novo produto ou a melhoria de um já existente, desde a ideia inicial até a finalização do produto atendendo as expectativas, necessidades e satisfação dos </w:t>
       </w:r>
       <w:proofErr w:type="gramStart"/>
@@ -11692,7 +11795,6 @@
           <w:rFonts w:cs="Arial"/>
           <w:szCs w:val="24"/>
         </w:rPr>
-        <w:lastRenderedPageBreak/>
         <w:t>“Todas as pesquisas científicas podem ser caracterizadas em duas abordagens: pesquisa qualitativa ou pesquisa quantitativa e uma pesquisa que seja o misto das duas, muito utilizada no âmbito acadêmico que seria uma pesquisa qualitativa-</w:t>
       </w:r>
       <w:proofErr w:type="gramStart"/>
@@ -11866,7 +11968,14 @@
         <w:rPr>
           <w:sz w:val="22"/>
         </w:rPr>
-        <w:t xml:space="preserve">[...] elaborada a partir de material já publicado, constituído principalmente de: livros, revistas, publicações em periódicos e artigos científicos, jornais, boletins, monografias, dissertações, teses, material cartográfico, internet, com o objetivo de colocar o pesquisador em contato direto com todo material já escrito sobre o assunto da pesquisa. Na pesquisa bibliográfica, é importante que o pesquisador verifique a veracidade dos dados obtidos, observando as possíveis incoerências ou contradições que as obras possam </w:t>
+        <w:t xml:space="preserve">[...] elaborada a partir de material já publicado, constituído principalmente de: livros, revistas, publicações em periódicos e artigos científicos, jornais, boletins, monografias, dissertações, teses, material cartográfico, internet, com o objetivo de colocar o pesquisador em </w:t>
+      </w:r>
+      <w:r>
+        <w:rPr>
+          <w:sz w:val="22"/>
+        </w:rPr>
+        <w:lastRenderedPageBreak/>
+        <w:t xml:space="preserve">contato direto com todo material já escrito sobre o assunto da pesquisa. Na pesquisa bibliográfica, é importante que o pesquisador verifique a veracidade dos dados obtidos, observando as possíveis incoerências ou contradições que as obras possam </w:t>
       </w:r>
       <w:proofErr w:type="gramStart"/>
       <w:r>
@@ -11906,14 +12015,7 @@
         <w:rPr>
           <w:szCs w:val="24"/>
         </w:rPr>
-        <w:t xml:space="preserve"> </w:t>
-      </w:r>
-      <w:r>
-        <w:rPr>
-          <w:szCs w:val="24"/>
-        </w:rPr>
-        <w:lastRenderedPageBreak/>
-        <w:t>parafraseando</w:t>
+        <w:t xml:space="preserve"> parafraseando</w:t>
       </w:r>
       <w:r>
         <w:rPr>
@@ -24045,7 +24147,7 @@
 </file>
 
 <file path=customXml/itemProps1.xml><?xml version="1.0" encoding="utf-8"?>
-<ds:datastoreItem xmlns:ds="http://schemas.openxmlformats.org/officeDocument/2006/customXml" ds:itemID="{5954CE2F-D89C-414A-A1F3-F32C54CF8CD2}">
+<ds:datastoreItem xmlns:ds="http://schemas.openxmlformats.org/officeDocument/2006/customXml" ds:itemID="{57448D09-084F-4436-AAE0-F916AD12AC3A}">
   <ds:schemaRefs>
     <ds:schemaRef ds:uri="http://schemas.openxmlformats.org/officeDocument/2006/bibliography"/>
   </ds:schemaRefs>

</xml_diff>

<commit_message>
Organização da lista de Siglas + Reorganização do tópico Introdução + Alguns ajustes pontuiais no texto + Desenvolvimento do Item 2.2.3 + Alteração do título do Item 2.3.1 e identação dos subtópicos deste item.
</commit_message>
<xml_diff>
--- a/tcc_superior_ADS_2022.docx
+++ b/tcc_superior_ADS_2022.docx
@@ -1,6 +1,6 @@
 
 <file path=word/document.xml><?xml version="1.0" encoding="utf-8"?>
-<w:document xmlns:wpc="http://schemas.microsoft.com/office/word/2010/wordprocessingCanvas" xmlns:cx="http://schemas.microsoft.com/office/drawing/2014/chartex" xmlns:mc="http://schemas.openxmlformats.org/markup-compatibility/2006" xmlns:o="urn:schemas-microsoft-com:office:office" xmlns:r="http://schemas.openxmlformats.org/officeDocument/2006/relationships" xmlns:m="http://schemas.openxmlformats.org/officeDocument/2006/math" xmlns:v="urn:schemas-microsoft-com:vml" xmlns:wp14="http://schemas.microsoft.com/office/word/2010/wordprocessingDrawing" xmlns:wp="http://schemas.openxmlformats.org/drawingml/2006/wordprocessingDrawing" xmlns:w10="urn:schemas-microsoft-com:office:word" xmlns:w="http://schemas.openxmlformats.org/wordprocessingml/2006/main" xmlns:w14="http://schemas.microsoft.com/office/word/2010/wordml" xmlns:w15="http://schemas.microsoft.com/office/word/2012/wordml" xmlns:w16se="http://schemas.microsoft.com/office/word/2015/wordml/symex" xmlns:wpg="http://schemas.microsoft.com/office/word/2010/wordprocessingGroup" xmlns:wpi="http://schemas.microsoft.com/office/word/2010/wordprocessingInk" xmlns:wne="http://schemas.microsoft.com/office/word/2006/wordml" xmlns:wps="http://schemas.microsoft.com/office/word/2010/wordprocessingShape" mc:Ignorable="w14 w15 w16se wp14">
+<w:document xmlns:wpc="http://schemas.microsoft.com/office/word/2010/wordprocessingCanvas" xmlns:cx="http://schemas.microsoft.com/office/drawing/2014/chartex" xmlns:cx1="http://schemas.microsoft.com/office/drawing/2015/9/8/chartex" xmlns:mc="http://schemas.openxmlformats.org/markup-compatibility/2006" xmlns:o="urn:schemas-microsoft-com:office:office" xmlns:r="http://schemas.openxmlformats.org/officeDocument/2006/relationships" xmlns:m="http://schemas.openxmlformats.org/officeDocument/2006/math" xmlns:v="urn:schemas-microsoft-com:vml" xmlns:wp14="http://schemas.microsoft.com/office/word/2010/wordprocessingDrawing" xmlns:wp="http://schemas.openxmlformats.org/drawingml/2006/wordprocessingDrawing" xmlns:w10="urn:schemas-microsoft-com:office:word" xmlns:w="http://schemas.openxmlformats.org/wordprocessingml/2006/main" xmlns:w14="http://schemas.microsoft.com/office/word/2010/wordml" xmlns:w15="http://schemas.microsoft.com/office/word/2012/wordml" xmlns:w16se="http://schemas.microsoft.com/office/word/2015/wordml/symex" xmlns:wpg="http://schemas.microsoft.com/office/word/2010/wordprocessingGroup" xmlns:wpi="http://schemas.microsoft.com/office/word/2010/wordprocessingInk" xmlns:wne="http://schemas.microsoft.com/office/word/2006/wordml" xmlns:wps="http://schemas.microsoft.com/office/word/2010/wordprocessingShape" mc:Ignorable="w14 w15 w16se wp14">
   <w:body>
     <w:sdt>
       <w:sdtPr>
@@ -6805,20 +6805,75 @@
         </w:rPr>
       </w:pPr>
     </w:p>
-    <w:p/>
-    <w:p>
-      <w:pPr>
-        <w:rPr>
-          <w:rFonts w:cs="Arial"/>
-          <w:szCs w:val="24"/>
-        </w:rPr>
-      </w:pPr>
-      <w:r>
-        <w:rPr>
-          <w:rFonts w:cs="Arial"/>
-          <w:szCs w:val="24"/>
-        </w:rPr>
-        <w:t>TCC – Trabalho de Conclusão de Curso</w:t>
+    <w:p>
+      <w:pPr>
+        <w:rPr>
+          <w:rFonts w:cs="Arial"/>
+          <w:szCs w:val="24"/>
+        </w:rPr>
+      </w:pPr>
+      <w:r>
+        <w:rPr>
+          <w:rFonts w:cs="Arial"/>
+          <w:szCs w:val="24"/>
+        </w:rPr>
+        <w:t>BO – Boletim de Ocorrência</w:t>
+      </w:r>
+    </w:p>
+    <w:p>
+      <w:pPr>
+        <w:rPr>
+          <w:rFonts w:cs="Arial"/>
+          <w:szCs w:val="24"/>
+        </w:rPr>
+      </w:pPr>
+      <w:r>
+        <w:rPr>
+          <w:rFonts w:cs="Arial"/>
+          <w:szCs w:val="24"/>
+        </w:rPr>
+        <w:t>GMF – Guarda Municipal de Florianópolis</w:t>
+      </w:r>
+    </w:p>
+    <w:p>
+      <w:pPr>
+        <w:rPr>
+          <w:rFonts w:cs="Arial"/>
+          <w:szCs w:val="24"/>
+        </w:rPr>
+      </w:pPr>
+      <w:r>
+        <w:t>ONG – Organização Não Governamental</w:t>
+      </w:r>
+    </w:p>
+    <w:p>
+      <w:pPr>
+        <w:rPr>
+          <w:rFonts w:cs="Arial"/>
+          <w:szCs w:val="24"/>
+        </w:rPr>
+      </w:pPr>
+      <w:r>
+        <w:rPr>
+          <w:rFonts w:cs="Arial"/>
+          <w:szCs w:val="24"/>
+        </w:rPr>
+        <w:t>RF – Requisitos Funcionais</w:t>
+      </w:r>
+    </w:p>
+    <w:p>
+      <w:pPr>
+        <w:rPr>
+          <w:rFonts w:cs="Arial"/>
+          <w:szCs w:val="24"/>
+        </w:rPr>
+      </w:pPr>
+      <w:r>
+        <w:rPr>
+          <w:rFonts w:cs="Arial"/>
+          <w:szCs w:val="24"/>
+        </w:rPr>
+        <w:t>RNF – Requisitos Não Funcionais</w:t>
       </w:r>
     </w:p>
     <w:p>
@@ -6848,53 +6903,54 @@
           <w:rFonts w:cs="Arial"/>
           <w:szCs w:val="24"/>
         </w:rPr>
-        <w:t>GMF – Guarda Municipal de Florianópolis</w:t>
-      </w:r>
-    </w:p>
-    <w:p>
-      <w:pPr>
-        <w:rPr>
-          <w:rFonts w:cs="Arial"/>
-          <w:szCs w:val="24"/>
-        </w:rPr>
-      </w:pPr>
-      <w:r>
-        <w:rPr>
-          <w:rFonts w:cs="Arial"/>
-          <w:szCs w:val="24"/>
-        </w:rPr>
-        <w:t>BO – Boletim de Ocorrência</w:t>
-      </w:r>
-    </w:p>
-    <w:p>
-      <w:pPr>
-        <w:rPr>
-          <w:rFonts w:cs="Arial"/>
-          <w:szCs w:val="24"/>
-        </w:rPr>
-      </w:pPr>
-      <w:r>
-        <w:rPr>
-          <w:rFonts w:cs="Arial"/>
-          <w:szCs w:val="24"/>
-        </w:rPr>
-        <w:t>RF – Requisitos Funcionais</w:t>
-      </w:r>
-    </w:p>
-    <w:p>
-      <w:pPr>
-        <w:rPr>
-          <w:rFonts w:cs="Arial"/>
-          <w:szCs w:val="24"/>
-        </w:rPr>
-      </w:pPr>
-      <w:r>
-        <w:rPr>
-          <w:rFonts w:cs="Arial"/>
-          <w:szCs w:val="24"/>
-        </w:rPr>
-        <w:t>RNF – Requisitos Não Funcionais</w:t>
-      </w:r>
+        <w:t>TCC –</w:t>
+      </w:r>
+      <w:r>
+        <w:rPr>
+          <w:rFonts w:cs="Arial"/>
+          <w:szCs w:val="24"/>
+        </w:rPr>
+        <w:t xml:space="preserve"> Trabalho de Conclusão de Curso</w:t>
+      </w:r>
+    </w:p>
+    <w:p>
+      <w:pPr>
+        <w:rPr>
+          <w:rFonts w:cs="Arial"/>
+          <w:szCs w:val="24"/>
+        </w:rPr>
+      </w:pPr>
+      <w:r>
+        <w:rPr>
+          <w:rFonts w:cs="Arial"/>
+          <w:szCs w:val="24"/>
+        </w:rPr>
+        <w:t xml:space="preserve">TI – </w:t>
+      </w:r>
+      <w:proofErr w:type="gramStart"/>
+      <w:r>
+        <w:rPr>
+          <w:rFonts w:cs="Arial"/>
+          <w:szCs w:val="24"/>
+        </w:rPr>
+        <w:t>Tecnologia  da</w:t>
+      </w:r>
+      <w:proofErr w:type="gramEnd"/>
+      <w:r>
+        <w:rPr>
+          <w:rFonts w:cs="Arial"/>
+          <w:szCs w:val="24"/>
+        </w:rPr>
+        <w:t xml:space="preserve"> Informação</w:t>
+      </w:r>
+    </w:p>
+    <w:p>
+      <w:pPr>
+        <w:rPr>
+          <w:rFonts w:cs="Arial"/>
+          <w:szCs w:val="24"/>
+        </w:rPr>
+      </w:pPr>
     </w:p>
     <w:p>
       <w:pPr>
@@ -8621,6 +8677,162 @@
       <w:pPr>
         <w:rPr>
           <w:rFonts w:cs="Arial"/>
+          <w:color w:val="000000"/>
+        </w:rPr>
+      </w:pPr>
+      <w:r>
+        <w:rPr>
+          <w:rFonts w:cs="Arial"/>
+          <w:szCs w:val="24"/>
+        </w:rPr>
+        <w:t xml:space="preserve">Com a crescente demanda </w:t>
+      </w:r>
+      <w:r>
+        <w:rPr>
+          <w:rFonts w:cs="Arial"/>
+          <w:szCs w:val="24"/>
+        </w:rPr>
+        <w:t xml:space="preserve">em realizar várias ações em uma quantidade menor de tempo, </w:t>
+      </w:r>
+      <w:r>
+        <w:rPr>
+          <w:rFonts w:cs="Arial"/>
+          <w:szCs w:val="24"/>
+        </w:rPr>
+        <w:t>e com o desenvolvimento acelerado da tecnologia, muitos serviços operam virtualmente</w:t>
+      </w:r>
+      <w:r>
+        <w:rPr>
+          <w:rFonts w:cs="Arial"/>
+          <w:szCs w:val="24"/>
+        </w:rPr>
+        <w:t>.</w:t>
+      </w:r>
+      <w:r>
+        <w:rPr>
+          <w:rFonts w:cs="Arial"/>
+          <w:szCs w:val="24"/>
+        </w:rPr>
+        <w:t xml:space="preserve"> </w:t>
+      </w:r>
+      <w:r>
+        <w:rPr>
+          <w:rFonts w:cs="Arial"/>
+          <w:szCs w:val="24"/>
+        </w:rPr>
+        <w:t xml:space="preserve">Estes serviços </w:t>
+      </w:r>
+      <w:r>
+        <w:rPr>
+          <w:rFonts w:cs="Arial"/>
+          <w:szCs w:val="24"/>
+        </w:rPr>
+        <w:t>estão disponíveis e acessíveis por meio de dispositivos móveis,</w:t>
+      </w:r>
+      <w:r>
+        <w:rPr>
+          <w:rFonts w:cs="Arial"/>
+          <w:szCs w:val="24"/>
+        </w:rPr>
+        <w:t xml:space="preserve"> garantido maior agilidade na realização de tarefas e uma gama de recursos disponíveis na palma d</w:t>
+      </w:r>
+      <w:r>
+        <w:rPr>
+          <w:rFonts w:cs="Arial"/>
+          <w:szCs w:val="24"/>
+        </w:rPr>
+        <w:t>e nossas</w:t>
+      </w:r>
+      <w:r>
+        <w:rPr>
+          <w:rFonts w:cs="Arial"/>
+          <w:szCs w:val="24"/>
+        </w:rPr>
+        <w:t xml:space="preserve"> mã</w:t>
+      </w:r>
+      <w:r>
+        <w:rPr>
+          <w:rFonts w:cs="Arial"/>
+          <w:szCs w:val="24"/>
+        </w:rPr>
+        <w:t>os</w:t>
+      </w:r>
+      <w:r>
+        <w:rPr>
+          <w:rFonts w:cs="Arial"/>
+          <w:szCs w:val="24"/>
+        </w:rPr>
+        <w:t>.</w:t>
+      </w:r>
+      <w:r>
+        <w:rPr>
+          <w:rFonts w:cs="Arial"/>
+          <w:szCs w:val="24"/>
+        </w:rPr>
+        <w:t xml:space="preserve"> </w:t>
+      </w:r>
+      <w:r>
+        <w:rPr>
+          <w:rFonts w:cs="Arial"/>
+          <w:szCs w:val="24"/>
+        </w:rPr>
+        <w:t xml:space="preserve">Diante disso, criou-se a oportunidade de, através de um aplicativo móvel, agregar valor pessoal de benfeitoria e satisfação em exercer </w:t>
+      </w:r>
+      <w:r>
+        <w:rPr>
+          <w:rFonts w:cs="Arial"/>
+          <w:szCs w:val="24"/>
+        </w:rPr>
+        <w:t xml:space="preserve">sua cidadania e </w:t>
+      </w:r>
+      <w:r>
+        <w:rPr>
+          <w:rFonts w:cs="Arial"/>
+          <w:color w:val="000000"/>
+        </w:rPr>
+        <w:t xml:space="preserve">aflorar ainda mais, o bom senso, o bom caráter e a realização de boas ações perante o próximo, aspecto que </w:t>
+      </w:r>
+      <w:r>
+        <w:rPr>
+          <w:rFonts w:cs="Arial"/>
+          <w:color w:val="000000"/>
+        </w:rPr>
+        <w:t xml:space="preserve">acreditamos </w:t>
+      </w:r>
+      <w:r>
+        <w:rPr>
+          <w:rFonts w:cs="Arial"/>
+          <w:color w:val="000000"/>
+        </w:rPr>
+        <w:t>est</w:t>
+      </w:r>
+      <w:r>
+        <w:rPr>
+          <w:rFonts w:cs="Arial"/>
+          <w:color w:val="000000"/>
+        </w:rPr>
+        <w:t>ar</w:t>
+      </w:r>
+      <w:r>
+        <w:rPr>
+          <w:rFonts w:cs="Arial"/>
+          <w:color w:val="000000"/>
+        </w:rPr>
+        <w:t xml:space="preserve"> intrínseco em nós.</w:t>
+      </w:r>
+    </w:p>
+    <w:p>
+      <w:pPr>
+        <w:rPr>
+          <w:rFonts w:cs="Arial"/>
+          <w:color w:val="000000"/>
+        </w:rPr>
+      </w:pPr>
+    </w:p>
+    <w:p>
+      <w:pPr>
+        <w:rPr>
+          <w:rFonts w:cs="Arial"/>
           <w:szCs w:val="24"/>
         </w:rPr>
       </w:pPr>
@@ -8650,14 +8862,7 @@
           <w:rFonts w:cs="Arial"/>
           <w:szCs w:val="24"/>
         </w:rPr>
-        <w:t>a</w:t>
-      </w:r>
-      <w:r>
-        <w:rPr>
-          <w:rFonts w:cs="Arial"/>
-          <w:szCs w:val="24"/>
-        </w:rPr>
-        <w:t xml:space="preserve"> este equipamento</w:t>
+        <w:t>a este equipamento</w:t>
       </w:r>
       <w:r>
         <w:rPr>
@@ -8790,116 +8995,72 @@
       <w:pPr>
         <w:rPr>
           <w:rFonts w:cs="Arial"/>
-          <w:szCs w:val="24"/>
-        </w:rPr>
-      </w:pPr>
-    </w:p>
-    <w:p>
-      <w:pPr>
-        <w:rPr>
-          <w:rFonts w:cs="Arial"/>
-          <w:szCs w:val="24"/>
-        </w:rPr>
-      </w:pPr>
-      <w:r>
-        <w:rPr>
-          <w:rFonts w:cs="Arial"/>
-          <w:szCs w:val="24"/>
-        </w:rPr>
-        <w:t xml:space="preserve">Com a crescente demanda </w:t>
-      </w:r>
-      <w:r>
-        <w:rPr>
-          <w:rFonts w:cs="Arial"/>
-          <w:szCs w:val="24"/>
-        </w:rPr>
-        <w:t xml:space="preserve">em realizar várias ações em uma quantidade menor de tempo, </w:t>
-      </w:r>
-      <w:r>
-        <w:rPr>
-          <w:rFonts w:cs="Arial"/>
-          <w:szCs w:val="24"/>
-        </w:rPr>
-        <w:t>e com o desenvolvimento acelerado da tecnologia, muitos serviços operam virtualmente e estão disponíveis e acessíveis por meio de dispositivos móveis,</w:t>
-      </w:r>
-      <w:r>
-        <w:rPr>
-          <w:rFonts w:cs="Arial"/>
-          <w:szCs w:val="24"/>
-        </w:rPr>
-        <w:t xml:space="preserve"> garantido maior agilidade na realização de tarefas e uma gama de recursos disponíveis na palma da mão</w:t>
-      </w:r>
-      <w:r>
-        <w:rPr>
-          <w:rFonts w:cs="Arial"/>
-          <w:szCs w:val="24"/>
-        </w:rPr>
-        <w:t>.</w:t>
-      </w:r>
-      <w:r>
-        <w:rPr>
-          <w:rFonts w:cs="Arial"/>
-          <w:szCs w:val="24"/>
-        </w:rPr>
-        <w:t xml:space="preserve"> </w:t>
-      </w:r>
-      <w:r>
-        <w:rPr>
-          <w:rFonts w:cs="Arial"/>
-          <w:szCs w:val="24"/>
-        </w:rPr>
-        <w:t xml:space="preserve">Diante disso, criou-se a oportunidade de, através de um aplicativo móvel, agregar valor pessoal de benfeitoria e satisfação em exercer </w:t>
-      </w:r>
-      <w:r>
-        <w:rPr>
-          <w:rFonts w:cs="Arial"/>
-          <w:szCs w:val="24"/>
-        </w:rPr>
-        <w:t xml:space="preserve">sua cidadania e </w:t>
-      </w:r>
-      <w:r>
-        <w:rPr>
-          <w:rFonts w:cs="Arial"/>
           <w:color w:val="000000"/>
         </w:rPr>
-        <w:t xml:space="preserve">aflorar ainda mais, o bom senso, o bom caráter e a realização de boas ações perante o próximo, aspecto que está intrínseco em nós. </w:t>
-      </w:r>
-    </w:p>
-    <w:p>
-      <w:pPr>
+      </w:pPr>
+    </w:p>
+    <w:p>
+      <w:pPr>
+        <w:rPr>
+          <w:rFonts w:cs="Arial"/>
+          <w:szCs w:val="24"/>
+        </w:rPr>
+      </w:pPr>
+      <w:r>
         <w:rPr>
           <w:rFonts w:cs="Arial"/>
           <w:color w:val="000000"/>
         </w:rPr>
-      </w:pPr>
-    </w:p>
-    <w:p>
-      <w:pPr>
-        <w:rPr>
-          <w:rFonts w:cs="Arial"/>
-          <w:szCs w:val="24"/>
-        </w:rPr>
-      </w:pPr>
+        <w:t>Dito isso, o</w:t>
+      </w:r>
       <w:r>
         <w:rPr>
           <w:rFonts w:cs="Arial"/>
           <w:color w:val="000000"/>
         </w:rPr>
-        <w:t>Com o desenvolvimento de um protótipo de aplicativo para dispositivos móveis que visa reunir em um só lugar, objetos achados e perdidos, para que a pessoa que o perdeu possa reavê-lo, de forma mais ágil, fácil e segura</w:t>
+        <w:t xml:space="preserve"> desenvolvimento de um protótipo de aplicativo para dispositivos móveis que visa reunir em um só lugar, objetos achados e perdidos, </w:t>
       </w:r>
       <w:r>
         <w:rPr>
           <w:rFonts w:cs="Arial"/>
           <w:color w:val="000000"/>
         </w:rPr>
-        <w:t>, bem como pessoas que encontram algum objeto, possam ter a possibilidade de entrega-lo para seu respectivo dono e que ainda, possa vir a ganhar uma recompensa.</w:t>
+        <w:t xml:space="preserve">com a premissa de que a </w:t>
       </w:r>
       <w:r>
         <w:rPr>
           <w:rFonts w:cs="Arial"/>
           <w:color w:val="000000"/>
         </w:rPr>
-        <w:t xml:space="preserve"> </w:t>
+        <w:t xml:space="preserve">pessoa que perdeu </w:t>
+      </w:r>
+      <w:r>
+        <w:rPr>
+          <w:rFonts w:cs="Arial"/>
+          <w:color w:val="000000"/>
+        </w:rPr>
+        <w:t xml:space="preserve">algo </w:t>
+      </w:r>
+      <w:r>
+        <w:rPr>
+          <w:rFonts w:cs="Arial"/>
+          <w:color w:val="000000"/>
+        </w:rPr>
+        <w:t>possa reavê-lo, de forma ágil, fácil e segura</w:t>
+      </w:r>
+      <w:r>
+        <w:rPr>
+          <w:rFonts w:cs="Arial"/>
+          <w:color w:val="000000"/>
+        </w:rPr>
+        <w:t>, bem como pessoas que encontram algum objeto, possam ter a possibilidade de entrega-lo para seu respectivo dono e que ainda, possa vir a g</w:t>
+      </w:r>
+      <w:r>
+        <w:rPr>
+          <w:rFonts w:cs="Arial"/>
+          <w:color w:val="000000"/>
+        </w:rPr>
+        <w:t>anhar uma recompensa, vem à agregar ainda mais os recursos disponíveis em nossos dispositivos móveis, bem como alentar, satisfazer e unir as pessoas.</w:t>
       </w:r>
     </w:p>
     <w:p>
@@ -8970,13 +9131,27 @@
           <w:rFonts w:cs="Arial"/>
           <w:color w:val="000000"/>
         </w:rPr>
-        <w:t xml:space="preserve">Tendo em vista a grande quantidade de </w:t>
+        <w:t>Tendo em vista</w:t>
       </w:r>
       <w:r>
         <w:rPr>
           <w:rFonts w:cs="Arial"/>
           <w:color w:val="000000"/>
         </w:rPr>
+        <w:t>,</w:t>
+      </w:r>
+      <w:r>
+        <w:rPr>
+          <w:rFonts w:cs="Arial"/>
+          <w:color w:val="000000"/>
+        </w:rPr>
+        <w:t xml:space="preserve"> a grande quantidade de </w:t>
+      </w:r>
+      <w:r>
+        <w:rPr>
+          <w:rFonts w:cs="Arial"/>
+          <w:color w:val="000000"/>
+        </w:rPr>
         <w:t xml:space="preserve">entidades que possuem um setor de achados e perdidos, </w:t>
       </w:r>
       <w:r>
@@ -8998,7 +9173,21 @@
           <w:rFonts w:cs="Arial"/>
           <w:color w:val="000000"/>
         </w:rPr>
-        <w:t xml:space="preserve">Para </w:t>
+        <w:t>Sendo assim, p</w:t>
+      </w:r>
+      <w:r>
+        <w:rPr>
+          <w:rFonts w:cs="Arial"/>
+          <w:color w:val="000000"/>
+        </w:rPr>
+        <w:t xml:space="preserve">ara </w:t>
+      </w:r>
+      <w:r>
+        <w:rPr>
+          <w:rFonts w:cs="Arial"/>
+          <w:color w:val="000000"/>
+        </w:rPr>
+        <w:t xml:space="preserve">a </w:t>
       </w:r>
       <w:r>
         <w:rPr>
@@ -9067,13 +9256,27 @@
           <w:rFonts w:cs="Arial"/>
           <w:color w:val="000000"/>
         </w:rPr>
-        <w:t xml:space="preserve">um limite para a guarda de documentos, sendo de 60 dias e </w:t>
+        <w:t>um limite para a guarda d</w:t>
       </w:r>
       <w:r>
         <w:rPr>
           <w:rFonts w:cs="Arial"/>
           <w:color w:val="000000"/>
         </w:rPr>
+        <w:t>o documento</w:t>
+      </w:r>
+      <w:r>
+        <w:rPr>
+          <w:rFonts w:cs="Arial"/>
+          <w:color w:val="000000"/>
+        </w:rPr>
+        <w:t xml:space="preserve">, sendo de 60 dias e </w:t>
+      </w:r>
+      <w:r>
+        <w:rPr>
+          <w:rFonts w:cs="Arial"/>
+          <w:color w:val="000000"/>
+        </w:rPr>
         <w:t xml:space="preserve">a cobrança de </w:t>
       </w:r>
       <w:r>
@@ -9134,7 +9337,21 @@
           <w:rFonts w:cs="Arial"/>
           <w:color w:val="000000"/>
         </w:rPr>
-        <w:t xml:space="preserve">Sendo assim a devolução dos objetos perdidos e a busca por estes, se torna difícil e desgastante para quem os perde, pois necessita deslocar-se de entidade em entidade, para verificar se seu objeto </w:t>
+        <w:t>Sendo assim</w:t>
+      </w:r>
+      <w:r>
+        <w:rPr>
+          <w:rFonts w:cs="Arial"/>
+          <w:color w:val="000000"/>
+        </w:rPr>
+        <w:t>,</w:t>
+      </w:r>
+      <w:r>
+        <w:rPr>
+          <w:rFonts w:cs="Arial"/>
+          <w:color w:val="000000"/>
+        </w:rPr>
+        <w:t xml:space="preserve"> a devolução dos objetos perdidos e a busca por estes, se torna difícil e desgastante para quem os perde, pois necessita deslocar-se de entidade em entidade, para verificar se seu objeto </w:t>
       </w:r>
       <w:proofErr w:type="gramStart"/>
       <w:r>
@@ -9217,13 +9434,21 @@
           <w:rFonts w:cs="Arial"/>
           <w:color w:val="000000"/>
         </w:rPr>
-        <w:t xml:space="preserve"> dá pela necessidade de um serviço centralizado</w:t>
-      </w:r>
-      <w:r>
-        <w:rPr>
-          <w:rFonts w:cs="Arial"/>
+        <w:t xml:space="preserve"> dá pela necessidade de um serviço </w:t>
+      </w:r>
+      <w:r>
+        <w:rPr>
+          <w:rFonts w:cs="Arial"/>
+          <w:b/>
           <w:color w:val="000000"/>
         </w:rPr>
+        <w:t>centralizado</w:t>
+      </w:r>
+      <w:r>
+        <w:rPr>
+          <w:rFonts w:cs="Arial"/>
+          <w:color w:val="000000"/>
+        </w:rPr>
         <w:t xml:space="preserve"> - por reunir em um só lugar os objetos achados e perdidos</w:t>
       </w:r>
       <w:r>
@@ -9231,13 +9456,21 @@
           <w:rFonts w:cs="Arial"/>
           <w:color w:val="000000"/>
         </w:rPr>
-        <w:t>, ágil</w:t>
-      </w:r>
-      <w:r>
-        <w:rPr>
-          <w:rFonts w:cs="Arial"/>
+        <w:t xml:space="preserve">, </w:t>
+      </w:r>
+      <w:r>
+        <w:rPr>
+          <w:rFonts w:cs="Arial"/>
+          <w:b/>
           <w:color w:val="000000"/>
         </w:rPr>
+        <w:t>ágil</w:t>
+      </w:r>
+      <w:r>
+        <w:rPr>
+          <w:rFonts w:cs="Arial"/>
+          <w:color w:val="000000"/>
+        </w:rPr>
         <w:t xml:space="preserve"> - por</w:t>
       </w:r>
       <w:r>
@@ -9252,14 +9485,36 @@
           <w:rFonts w:cs="Arial"/>
           <w:color w:val="000000"/>
         </w:rPr>
-        <w:t xml:space="preserve">pela facilidade de utilização - estando </w:t>
-      </w:r>
-      <w:r>
-        <w:rPr>
-          <w:rFonts w:cs="Arial"/>
+        <w:t xml:space="preserve">pela </w:t>
+      </w:r>
+      <w:r>
+        <w:rPr>
+          <w:rFonts w:cs="Arial"/>
+          <w:b/>
           <w:color w:val="000000"/>
         </w:rPr>
+        <w:t>facilidade</w:t>
+      </w:r>
+      <w:r>
+        <w:rPr>
+          <w:rFonts w:cs="Arial"/>
+          <w:color w:val="000000"/>
+        </w:rPr>
+        <w:t xml:space="preserve"> de utilização - estando </w:t>
+      </w:r>
+      <w:r>
+        <w:rPr>
+          <w:rFonts w:cs="Arial"/>
+          <w:color w:val="000000"/>
+        </w:rPr>
         <w:t>disponível para todos na palma da mão</w:t>
+      </w:r>
+      <w:r>
+        <w:rPr>
+          <w:rFonts w:cs="Arial"/>
+          <w:color w:val="000000"/>
+        </w:rPr>
+        <w:t>,</w:t>
       </w:r>
       <w:r>
         <w:rPr>
@@ -9415,17 +9670,8 @@
           <w:rFonts w:cs="Arial"/>
           <w:szCs w:val="24"/>
         </w:rPr>
-        <w:t xml:space="preserve">Desenvolver um protótipo de aplicativo colaborativo para dispositivos móveis para o cadastro de objetos achados e perdidos por meio de </w:t>
-      </w:r>
-      <w:proofErr w:type="spellStart"/>
-      <w:r>
-        <w:rPr>
-          <w:rFonts w:cs="Arial"/>
-          <w:szCs w:val="24"/>
-        </w:rPr>
-        <w:t>geolocalização</w:t>
-      </w:r>
-      <w:proofErr w:type="spellEnd"/>
+        <w:t>Desenvolver um protótipo de aplicativo colaborativo para dispositivos móveis para o cadastro de objetos achados e perdidos por meio de geolocalização</w:t>
+      </w:r>
       <w:r>
         <w:rPr>
           <w:rFonts w:cs="Arial"/>
@@ -9846,7 +10092,7 @@
           <w:rFonts w:cs="Arial"/>
           <w:szCs w:val="24"/>
         </w:rPr>
-        <w:t xml:space="preserve">, </w:t>
+        <w:t xml:space="preserve"> e </w:t>
       </w:r>
       <w:r>
         <w:rPr>
@@ -10034,8 +10280,7 @@
         <w:pStyle w:val="Ttulo3"/>
         <w:rPr>
           <w:rFonts w:cs="Arial"/>
-          <w:sz w:val="20"/>
-          <w:szCs w:val="20"/>
+          <w:szCs w:val="24"/>
         </w:rPr>
       </w:pPr>
       <w:bookmarkStart w:id="22" w:name="_Toc106879262"/>
@@ -10043,8 +10288,7 @@
       <w:r>
         <w:rPr>
           <w:rFonts w:cs="Arial"/>
-          <w:sz w:val="20"/>
-          <w:szCs w:val="20"/>
+          <w:szCs w:val="24"/>
         </w:rPr>
         <w:lastRenderedPageBreak/>
         <w:t>2.</w:t>
@@ -10052,16 +10296,14 @@
       <w:r>
         <w:rPr>
           <w:rFonts w:cs="Arial"/>
-          <w:sz w:val="20"/>
-          <w:szCs w:val="20"/>
+          <w:szCs w:val="24"/>
         </w:rPr>
         <w:t>1.1</w:t>
       </w:r>
       <w:r>
         <w:rPr>
           <w:rFonts w:cs="Arial"/>
-          <w:sz w:val="20"/>
-          <w:szCs w:val="20"/>
+          <w:szCs w:val="24"/>
         </w:rPr>
         <w:t xml:space="preserve"> Colaboração</w:t>
       </w:r>
@@ -10505,7 +10747,19 @@
           <w:szCs w:val="24"/>
         </w:rPr>
         <w:lastRenderedPageBreak/>
-        <w:t xml:space="preserve">2.2 </w:t>
+        <w:t>2.</w:t>
+      </w:r>
+      <w:r>
+        <w:rPr>
+          <w:szCs w:val="24"/>
+        </w:rPr>
+        <w:t>2</w:t>
+      </w:r>
+      <w:r>
+        <w:rPr>
+          <w:szCs w:val="24"/>
+        </w:rPr>
+        <w:t xml:space="preserve"> </w:t>
       </w:r>
       <w:r>
         <w:rPr>
@@ -10519,7 +10773,13 @@
     <w:p/>
     <w:p>
       <w:r>
-        <w:t>Este recurso está presente em várias entidades, como: GMF, Correios, escolas, bibliotecas, supermercados, etc. E cada uma dessas entidades possui seu método de guarda e entrega dos objetos achados, algumas entidades agem de forma passiva, aguardando que a pessoa que tenha perdido vá até esta e verifique se seu objeto está lá,</w:t>
+        <w:t xml:space="preserve">Este </w:t>
+      </w:r>
+      <w:r>
+        <w:t>serviço</w:t>
+      </w:r>
+      <w:r>
+        <w:t xml:space="preserve"> está presente em várias entidades, como: GMF, Correios, escolas, bibliotecas, supermercados, etc. E cada uma dessas entidades possui seu método de guarda e entrega dos objetos achados, algumas entidades agem de forma passiva, aguardando que a pessoa que tenha perdido vá até esta e verifique se seu objeto está lá,</w:t>
       </w:r>
       <w:r>
         <w:t xml:space="preserve"> por exemplo os Correios, que conforme o mesmo</w:t>
@@ -10613,7 +10873,13 @@
       <w:bookmarkStart w:id="26" w:name="_Toc106879264"/>
       <w:bookmarkStart w:id="27" w:name="_Toc106879710"/>
       <w:r>
-        <w:t>2.2.1 Correios</w:t>
+        <w:t>2.</w:t>
+      </w:r>
+      <w:r>
+        <w:t>2</w:t>
+      </w:r>
+      <w:r>
+        <w:t>.1 Correios</w:t>
       </w:r>
       <w:bookmarkEnd w:id="26"/>
       <w:bookmarkEnd w:id="27"/>
@@ -10752,25 +11018,125 @@
       <w:bookmarkStart w:id="31" w:name="_Toc106879712"/>
       <w:proofErr w:type="gramStart"/>
       <w:r>
-        <w:t>2.2.3 Outros</w:t>
+        <w:t>2.</w:t>
+      </w:r>
+      <w:r>
+        <w:t>3</w:t>
+      </w:r>
+      <w:r>
+        <w:t>.</w:t>
+      </w:r>
+      <w:r>
+        <w:t>3</w:t>
+      </w:r>
+      <w:r>
+        <w:t xml:space="preserve"> Outr</w:t>
+      </w:r>
+      <w:r>
+        <w:t>a</w:t>
+      </w:r>
+      <w:r>
+        <w:t>s</w:t>
       </w:r>
       <w:bookmarkEnd w:id="30"/>
       <w:bookmarkEnd w:id="31"/>
       <w:proofErr w:type="gramEnd"/>
+      <w:r>
+        <w:t xml:space="preserve"> entidades</w:t>
+      </w:r>
     </w:p>
     <w:p/>
     <w:p>
-      <w:r>
-        <w:t xml:space="preserve">Segundo a página do Governo de Santa Catarina, tratando-se de perda de documentos, hoje é possível realizar o registro de boletim de ocorrência por meio da internet, o que equivale ao modelo tradicional de registro que se dá presencialmente em uma delegacia. Há também grupos em redes sociais para tal finalidade, porém por </w:t>
+      <w:bookmarkStart w:id="32" w:name="_Toc413416011"/>
+      <w:r>
+        <w:t xml:space="preserve">Atualmente existem várias outras entidades que fornecem o serviço de achados e perdidos, tais como ONGs, </w:t>
+      </w:r>
+      <w:r>
+        <w:t>w</w:t>
+      </w:r>
+      <w:r>
+        <w:t xml:space="preserve">ebsites, </w:t>
+      </w:r>
+      <w:r>
+        <w:t>e</w:t>
+      </w:r>
+      <w:r>
+        <w:t xml:space="preserve">scolas, </w:t>
+      </w:r>
+      <w:r>
+        <w:t>b</w:t>
+      </w:r>
+      <w:r>
+        <w:t xml:space="preserve">ibliotecas, </w:t>
+      </w:r>
+      <w:r>
+        <w:t>s</w:t>
+      </w:r>
+      <w:r>
+        <w:t xml:space="preserve">upermercados, etc. </w:t>
+      </w:r>
+      <w:r>
+        <w:t>Cada uma dessas entidades possui</w:t>
+      </w:r>
+      <w:r>
+        <w:t xml:space="preserve"> seu </w:t>
+      </w:r>
+      <w:r>
+        <w:rPr>
+          <w:i/>
+        </w:rPr>
+        <w:t>modus o</w:t>
+      </w:r>
+      <w:r>
+        <w:rPr>
+          <w:i/>
+        </w:rPr>
+        <w:t>perandi</w:t>
+      </w:r>
+      <w:r>
+        <w:t>, isto é, sua própria maneira de operação,</w:t>
+      </w:r>
+      <w:r>
+        <w:t xml:space="preserve"> seja informando, guardando e devolvendo o item ao seu proprietário. Por </w:t>
       </w:r>
       <w:r>
         <w:lastRenderedPageBreak/>
-        <w:t>se tratar de uma ferramenta com variados tipos de publicação, essas informações acabam sendo ofuscadas, além de não promovem o devido suporte para este serviço.</w:t>
-      </w:r>
-      <w:bookmarkStart w:id="32" w:name="_Toc413416011"/>
+        <w:t>ter essa gama de entidades e esse misto de peculiaridade entre elas, este serviço se perde e confunde que necessita utilizá-lo, seja para entregar um item perdido, como o de resgatá-lo.</w:t>
+      </w:r>
     </w:p>
     <w:p/>
     <w:p>
+      <w:r>
+        <w:t>Outro fator variante dessas entidades</w:t>
+      </w:r>
+      <w:r>
+        <w:t>,</w:t>
+      </w:r>
+      <w:r>
+        <w:t xml:space="preserve"> são os itens que o serviço de achados e perdidos cobre, umas </w:t>
+      </w:r>
+      <w:r>
+        <w:t xml:space="preserve">só fazem a guarda de objetos, outras só as de documentos. Há ainda algumas que na mesma entidade, possuem setores separados que disponibilizam cada qual </w:t>
+      </w:r>
+      <w:proofErr w:type="gramStart"/>
+      <w:r>
+        <w:t>o seu achados</w:t>
+      </w:r>
+      <w:proofErr w:type="gramEnd"/>
+      <w:r>
+        <w:t xml:space="preserve"> e perdidos, por exemplo uma escola, onde há um serviço de achados e perdidos na biblioteca, um na secretaria e outro no setor de suporte de TI, para equipamentos eletrônicos. Desta maneira o serviço dentro de uma única entidade se torna mais difícil e complexo para o usuário. </w:t>
+      </w:r>
+    </w:p>
+    <w:p>
+      <w:pPr>
+        <w:spacing w:after="200" w:line="276" w:lineRule="auto"/>
+        <w:jc w:val="left"/>
+      </w:pPr>
+      <w:r>
+        <w:br w:type="page"/>
+      </w:r>
+    </w:p>
+    <w:p>
       <w:pPr>
         <w:pStyle w:val="Ttulo2"/>
         <w:rPr>
@@ -10783,13 +11149,21 @@
           <w:color w:val="00B050"/>
           <w:szCs w:val="24"/>
         </w:rPr>
-        <w:t>2.3 LEVANTAMENTO DE REQUISITOS</w:t>
-      </w:r>
-    </w:p>
-    <w:p>
-      <w:pPr>
+        <w:lastRenderedPageBreak/>
+        <w:t>2.3 REQUISITOS</w:t>
+      </w:r>
+      <w:r>
         <w:rPr>
           <w:color w:val="00B050"/>
+          <w:szCs w:val="24"/>
+        </w:rPr>
+        <w:t xml:space="preserve"> de Software</w:t>
+      </w:r>
+    </w:p>
+    <w:p>
+      <w:pPr>
+        <w:rPr>
+          <w:color w:val="00B050"/>
         </w:rPr>
       </w:pPr>
     </w:p>
@@ -10810,7 +11184,13 @@
         <w:rPr>
           <w:color w:val="00B050"/>
         </w:rPr>
-        <w:t xml:space="preserve"> O que é</w:t>
+        <w:t xml:space="preserve"> </w:t>
+      </w:r>
+      <w:r>
+        <w:rPr>
+          <w:color w:val="00B050"/>
+        </w:rPr>
+        <w:t>Conceito</w:t>
       </w:r>
     </w:p>
     <w:p/>
@@ -10904,6 +11284,326 @@
     </w:p>
     <w:p>
       <w:pPr>
+        <w:pStyle w:val="Ttulo4"/>
+        <w:rPr>
+          <w:color w:val="00B050"/>
+        </w:rPr>
+      </w:pPr>
+      <w:r>
+        <w:rPr>
+          <w:color w:val="00B050"/>
+        </w:rPr>
+        <w:t>2.3.</w:t>
+      </w:r>
+      <w:r>
+        <w:rPr>
+          <w:color w:val="00B050"/>
+        </w:rPr>
+        <w:t>1.1 Requisitos f</w:t>
+      </w:r>
+      <w:r>
+        <w:rPr>
+          <w:color w:val="00B050"/>
+        </w:rPr>
+        <w:t>uncionais</w:t>
+      </w:r>
+    </w:p>
+    <w:p/>
+    <w:p>
+      <w:pPr>
+        <w:rPr>
+          <w:color w:val="00B050"/>
+        </w:rPr>
+      </w:pPr>
+      <w:r>
+        <w:rPr>
+          <w:color w:val="00B050"/>
+        </w:rPr>
+        <w:t>Resumidamente, os Requisitos Funcionais dizem respeito aos problemas e necessidades reais que devem ser resolvidos e atendidos pelo software.</w:t>
+      </w:r>
+      <w:r>
+        <w:rPr>
+          <w:color w:val="00B050"/>
+        </w:rPr>
+        <w:t xml:space="preserve"> Para </w:t>
+      </w:r>
+      <w:proofErr w:type="spellStart"/>
+      <w:r>
+        <w:rPr>
+          <w:color w:val="00B050"/>
+        </w:rPr>
+        <w:t>Vazques</w:t>
+      </w:r>
+      <w:proofErr w:type="spellEnd"/>
+      <w:r>
+        <w:rPr>
+          <w:color w:val="00B050"/>
+        </w:rPr>
+        <w:t xml:space="preserve"> e Simões (2016, p. 104)</w:t>
+      </w:r>
+      <w:r>
+        <w:rPr>
+          <w:color w:val="00B050"/>
+        </w:rPr>
+        <w:t>:</w:t>
+      </w:r>
+      <w:r>
+        <w:rPr>
+          <w:color w:val="00B050"/>
+        </w:rPr>
+        <w:t xml:space="preserve"> “</w:t>
+      </w:r>
+      <w:r>
+        <w:rPr>
+          <w:color w:val="00B050"/>
+        </w:rPr>
+        <w:t xml:space="preserve">Os requisitos funcionais descrevem o comportamento que o software deve ter em termos das tarefas ou serviços do </w:t>
+      </w:r>
+      <w:proofErr w:type="gramStart"/>
+      <w:r>
+        <w:rPr>
+          <w:color w:val="00B050"/>
+        </w:rPr>
+        <w:t>usuário.</w:t>
+      </w:r>
+      <w:r>
+        <w:rPr>
+          <w:color w:val="00B050"/>
+        </w:rPr>
+        <w:t>”</w:t>
+      </w:r>
+      <w:proofErr w:type="gramEnd"/>
+    </w:p>
+    <w:p>
+      <w:pPr>
+        <w:rPr>
+          <w:color w:val="00B050"/>
+        </w:rPr>
+      </w:pPr>
+    </w:p>
+    <w:p>
+      <w:pPr>
+        <w:pStyle w:val="Ttulo4"/>
+        <w:rPr>
+          <w:color w:val="00B050"/>
+        </w:rPr>
+      </w:pPr>
+      <w:r>
+        <w:rPr>
+          <w:color w:val="00B050"/>
+        </w:rPr>
+        <w:t>2.3.</w:t>
+      </w:r>
+      <w:r>
+        <w:rPr>
+          <w:color w:val="00B050"/>
+        </w:rPr>
+        <w:t>1.2 Requisitos n</w:t>
+      </w:r>
+      <w:r>
+        <w:rPr>
+          <w:color w:val="00B050"/>
+        </w:rPr>
+        <w:t xml:space="preserve">ão </w:t>
+      </w:r>
+      <w:r>
+        <w:rPr>
+          <w:color w:val="00B050"/>
+        </w:rPr>
+        <w:t>f</w:t>
+      </w:r>
+      <w:r>
+        <w:rPr>
+          <w:color w:val="00B050"/>
+        </w:rPr>
+        <w:t>uncionais</w:t>
+      </w:r>
+    </w:p>
+    <w:p/>
+    <w:p>
+      <w:pPr>
+        <w:rPr>
+          <w:color w:val="00B050"/>
+        </w:rPr>
+      </w:pPr>
+      <w:r>
+        <w:rPr>
+          <w:color w:val="00B050"/>
+        </w:rPr>
+        <w:t>De forma concisa os</w:t>
+      </w:r>
+      <w:r>
+        <w:rPr>
+          <w:color w:val="00B050"/>
+        </w:rPr>
+        <w:t xml:space="preserve"> Requisitos Não Funcionais não estão relacionados diretamente com as funcionalidades do sistema, mas como estas serão entregues. Eles definem características e impõem limitações ao sistema, como tempo para determinada </w:t>
+      </w:r>
+      <w:r>
+        <w:rPr>
+          <w:color w:val="00B050"/>
+        </w:rPr>
+        <w:lastRenderedPageBreak/>
+        <w:t>execução e espaço em disco a ser utilizado.</w:t>
+      </w:r>
+      <w:r>
+        <w:rPr>
+          <w:color w:val="00B050"/>
+        </w:rPr>
+        <w:t xml:space="preserve"> Segundo </w:t>
+      </w:r>
+      <w:proofErr w:type="spellStart"/>
+      <w:r>
+        <w:rPr>
+          <w:color w:val="00B050"/>
+        </w:rPr>
+        <w:t>Vazquez</w:t>
+      </w:r>
+      <w:proofErr w:type="spellEnd"/>
+      <w:r>
+        <w:rPr>
+          <w:color w:val="00B050"/>
+        </w:rPr>
+        <w:t xml:space="preserve"> e Simões (2016, p. 111): “(...) requisitos não funcionais </w:t>
+      </w:r>
+      <w:r>
+        <w:rPr>
+          <w:color w:val="00B050"/>
+        </w:rPr>
+        <w:t xml:space="preserve">descrevem limitações de ordem geral aos requisitos funcionais e, nisso, complementam a especificação do </w:t>
+      </w:r>
+      <w:proofErr w:type="gramStart"/>
+      <w:r>
+        <w:rPr>
+          <w:color w:val="00B050"/>
+        </w:rPr>
+        <w:t>software.</w:t>
+      </w:r>
+      <w:r>
+        <w:rPr>
+          <w:color w:val="00B050"/>
+        </w:rPr>
+        <w:t>”</w:t>
+      </w:r>
+      <w:proofErr w:type="gramEnd"/>
+    </w:p>
+    <w:p/>
+    <w:p>
+      <w:pPr>
+        <w:pStyle w:val="Ttulo2"/>
+        <w:rPr>
+          <w:color w:val="00B050"/>
+          <w:szCs w:val="24"/>
+        </w:rPr>
+      </w:pPr>
+      <w:r>
+        <w:rPr>
+          <w:color w:val="00B050"/>
+          <w:szCs w:val="24"/>
+        </w:rPr>
+        <w:t>2.4</w:t>
+      </w:r>
+      <w:r>
+        <w:rPr>
+          <w:color w:val="00B050"/>
+          <w:szCs w:val="24"/>
+        </w:rPr>
+        <w:t xml:space="preserve"> </w:t>
+      </w:r>
+      <w:r>
+        <w:rPr>
+          <w:color w:val="00B050"/>
+          <w:szCs w:val="24"/>
+        </w:rPr>
+        <w:t>PROTOTIPAÇÃO</w:t>
+      </w:r>
+    </w:p>
+    <w:p/>
+    <w:p>
+      <w:pPr>
+        <w:rPr>
+          <w:color w:val="00B050"/>
+        </w:rPr>
+      </w:pPr>
+      <w:r>
+        <w:rPr>
+          <w:color w:val="00B050"/>
+        </w:rPr>
+        <w:t xml:space="preserve">Segundo </w:t>
+      </w:r>
+      <w:proofErr w:type="spellStart"/>
+      <w:r>
+        <w:rPr>
+          <w:color w:val="00B050"/>
+        </w:rPr>
+        <w:t>Vazquez</w:t>
+      </w:r>
+      <w:proofErr w:type="spellEnd"/>
+      <w:r>
+        <w:rPr>
+          <w:color w:val="00B050"/>
+        </w:rPr>
+        <w:t xml:space="preserve"> e Simões (2016, p. 243): </w:t>
+      </w:r>
+      <w:r>
+        <w:rPr>
+          <w:color w:val="00B050"/>
+        </w:rPr>
+        <w:t>" A prototipação é fundamental no desenvolvimento da U</w:t>
+      </w:r>
+      <w:r>
+        <w:rPr>
+          <w:color w:val="00B050"/>
+        </w:rPr>
+        <w:t xml:space="preserve">X de um produto de software...". É na prototipação de software que as ideias são amadurecidas, onde se identificam problemas e se provoca o engajamento das pessoas no processo criativo. </w:t>
+      </w:r>
+      <w:r>
+        <w:rPr>
+          <w:color w:val="00B050"/>
+        </w:rPr>
+        <w:t xml:space="preserve">Existem vários modelos de prototipação, que vai desde desenhos simples em papel (baixa fidelidade), a modelos elaborados em software especializado (alta fidelidade), o que mais se aproxima da solução final. </w:t>
+      </w:r>
+    </w:p>
+    <w:p>
+      <w:pPr>
+        <w:rPr>
+          <w:color w:val="00B050"/>
+        </w:rPr>
+      </w:pPr>
+    </w:p>
+    <w:p>
+      <w:pPr>
+        <w:rPr>
+          <w:color w:val="00B050"/>
+        </w:rPr>
+      </w:pPr>
+      <w:r>
+        <w:rPr>
+          <w:color w:val="00B050"/>
+        </w:rPr>
+        <w:t>A prototipação pode ser definida basicamente de 3 maneiras: Protótipo de baixa, média e alta fidelidad</w:t>
+      </w:r>
+      <w:r>
+        <w:rPr>
+          <w:color w:val="00B050"/>
+        </w:rPr>
+        <w:t>e. Neste projeto elaboramos um pr</w:t>
+      </w:r>
+      <w:r>
+        <w:rPr>
+          <w:color w:val="00B050"/>
+        </w:rPr>
+        <w:t>otótipo de média fidelidade, o que possibilita observar o que foi idealizado no projeto e nos permite simular o comportamento do sistema.</w:t>
+      </w:r>
+    </w:p>
+    <w:p>
+      <w:pPr>
+        <w:rPr>
+          <w:color w:val="00B050"/>
+        </w:rPr>
+      </w:pPr>
+    </w:p>
+    <w:p>
+      <w:pPr>
         <w:pStyle w:val="Ttulo3"/>
         <w:rPr>
           <w:color w:val="00B050"/>
@@ -10913,13 +11613,76 @@
         <w:rPr>
           <w:color w:val="00B050"/>
         </w:rPr>
-        <w:t>2.3.</w:t>
-      </w:r>
-      <w:r>
+        <w:t>2.4.1 Protótipo de baixa fidelidade</w:t>
+      </w:r>
+    </w:p>
+    <w:p>
+      <w:pPr>
         <w:rPr>
           <w:color w:val="00B050"/>
         </w:rPr>
-        <w:t>2 Requisitos Funcionais</w:t>
+      </w:pPr>
+    </w:p>
+    <w:p>
+      <w:pPr>
+        <w:rPr>
+          <w:color w:val="00B050"/>
+        </w:rPr>
+      </w:pPr>
+      <w:r>
+        <w:rPr>
+          <w:color w:val="00B050"/>
+        </w:rPr>
+        <w:t xml:space="preserve">O protótipo de baixa fidelidade seria o conhecido também por rascunho, </w:t>
+      </w:r>
+      <w:proofErr w:type="spellStart"/>
+      <w:r>
+        <w:rPr>
+          <w:color w:val="00B050"/>
+        </w:rPr>
+        <w:t>wireframe</w:t>
+      </w:r>
+      <w:proofErr w:type="spellEnd"/>
+      <w:r>
+        <w:rPr>
+          <w:color w:val="00B050"/>
+        </w:rPr>
+        <w:t xml:space="preserve"> ou </w:t>
+      </w:r>
+      <w:proofErr w:type="spellStart"/>
+      <w:r>
+        <w:rPr>
+          <w:color w:val="00B050"/>
+        </w:rPr>
+        <w:t>sketche</w:t>
+      </w:r>
+      <w:proofErr w:type="spellEnd"/>
+      <w:r>
+        <w:rPr>
+          <w:color w:val="00B050"/>
+        </w:rPr>
+        <w:t>. Geralmente, são desenhos feitos à mão em folha de papel, representando como serão as características da interface e seu funcionamento. Pela simplicidade da elaboração, acaba refletindo em baixo custo, mas ainda assim mantém um bom nível de eficiência, pois é possível obter várias informações, sobretudo em relação aos requisitos da interface.</w:t>
+      </w:r>
+    </w:p>
+    <w:p>
+      <w:pPr>
+        <w:rPr>
+          <w:color w:val="00B050"/>
+        </w:rPr>
+      </w:pPr>
+    </w:p>
+    <w:p>
+      <w:pPr>
+        <w:pStyle w:val="Ttulo3"/>
+        <w:rPr>
+          <w:color w:val="00B050"/>
+        </w:rPr>
+      </w:pPr>
+      <w:r>
+        <w:rPr>
+          <w:color w:val="00B050"/>
+        </w:rPr>
+        <w:t>2.4.2 Protótipo de média fidelidade</w:t>
       </w:r>
     </w:p>
     <w:p/>
@@ -10933,66 +11696,78 @@
         <w:rPr>
           <w:color w:val="00B050"/>
         </w:rPr>
-        <w:t>Resumidamente, os Requisitos Funcionais dizem respeito aos problemas e necessidades reais que devem ser resolvidos e atendidos pelo software.</w:t>
+        <w:t xml:space="preserve">O protótipo de média fidelidade demanda um pouco mais de tempo para a elaboração, está mais próximo do que foi idealizado para o projeto. Geralmente, sua confecção envolve softwares e permite que o usuário simule o comportamento do sistema, </w:t>
       </w:r>
       <w:r>
         <w:rPr>
           <w:color w:val="00B050"/>
         </w:rPr>
-        <w:t xml:space="preserve"> Para </w:t>
+        <w:lastRenderedPageBreak/>
+        <w:t xml:space="preserve">tornando possível a validação das interações e assim melhorar a </w:t>
       </w:r>
       <w:proofErr w:type="spellStart"/>
       <w:r>
         <w:rPr>
           <w:color w:val="00B050"/>
         </w:rPr>
-        <w:t>Vazques</w:t>
+        <w:t>user</w:t>
       </w:r>
       <w:proofErr w:type="spellEnd"/>
       <w:r>
         <w:rPr>
           <w:color w:val="00B050"/>
         </w:rPr>
-        <w:t xml:space="preserve"> e Simões (2016, p. 104)</w:t>
-      </w:r>
+        <w:t xml:space="preserve"> </w:t>
+      </w:r>
+      <w:proofErr w:type="spellStart"/>
       <w:r>
         <w:rPr>
           <w:color w:val="00B050"/>
         </w:rPr>
-        <w:t>:</w:t>
-      </w:r>
+        <w:t>experience</w:t>
+      </w:r>
+      <w:proofErr w:type="spellEnd"/>
       <w:r>
         <w:rPr>
           <w:color w:val="00B050"/>
         </w:rPr>
-        <w:t xml:space="preserve"> “</w:t>
-      </w:r>
-      <w:r>
+        <w:t>. Apesar de mais elaborada, o custo ainda é relativamente baixo.</w:t>
+      </w:r>
+    </w:p>
+    <w:p/>
+    <w:p>
+      <w:pPr>
+        <w:pStyle w:val="Ttulo3"/>
         <w:rPr>
           <w:color w:val="00B050"/>
         </w:rPr>
-        <w:t xml:space="preserve">Os requisitos funcionais descrevem o comportamento que o software deve ter em termos das tarefas ou serviços do </w:t>
-      </w:r>
-      <w:proofErr w:type="gramStart"/>
+      </w:pPr>
       <w:r>
         <w:rPr>
           <w:color w:val="00B050"/>
         </w:rPr>
-        <w:t>usuário.</w:t>
-      </w:r>
-      <w:r>
+        <w:t>2.4.3 Protótipo de média fidelidade</w:t>
+      </w:r>
+    </w:p>
+    <w:p/>
+    <w:p>
+      <w:pPr>
         <w:rPr>
           <w:color w:val="00B050"/>
         </w:rPr>
-        <w:t>”</w:t>
-      </w:r>
-      <w:proofErr w:type="gramEnd"/>
-    </w:p>
-    <w:p>
-      <w:pPr>
+      </w:pPr>
+      <w:r>
         <w:rPr>
           <w:color w:val="00B050"/>
         </w:rPr>
+        <w:t>O protótipo de alta fidelidade é o mais próximo possível do resultado final, geralmente são desenvolvidos usando uma linguagem de programação, o que permite disponibilizar algumas funcionalidades do sistema, oferecendo alto grau de interatividade. Em relação ao custo, acaba por ser mais elevado, em decorrência da necessidade de mais tempo e conhecimento técnico.</w:t>
+      </w:r>
+    </w:p>
+    <w:p>
+      <w:pPr>
+        <w:rPr>
+          <w:color w:val="00B050"/>
+        </w:rPr>
       </w:pPr>
     </w:p>
     <w:p>
@@ -11006,465 +11781,16 @@
         <w:rPr>
           <w:color w:val="00B050"/>
         </w:rPr>
-        <w:t>2.3.</w:t>
+        <w:t xml:space="preserve">2.4.4 </w:t>
       </w:r>
       <w:r>
         <w:rPr>
           <w:color w:val="00B050"/>
         </w:rPr>
-        <w:t>3</w:t>
-      </w:r>
-      <w:r>
-        <w:rPr>
-          <w:color w:val="00B050"/>
-        </w:rPr>
-        <w:t xml:space="preserve"> Requisitos </w:t>
-      </w:r>
-      <w:r>
-        <w:rPr>
-          <w:color w:val="00B050"/>
-        </w:rPr>
-        <w:t xml:space="preserve">Não </w:t>
-      </w:r>
-      <w:r>
-        <w:rPr>
-          <w:color w:val="00B050"/>
-        </w:rPr>
-        <w:t>Funcionais</w:t>
-      </w:r>
-    </w:p>
-    <w:p/>
-    <w:p>
-      <w:pPr>
-        <w:rPr>
-          <w:color w:val="00B050"/>
-        </w:rPr>
-      </w:pPr>
-      <w:r>
-        <w:rPr>
-          <w:color w:val="00B050"/>
-        </w:rPr>
-        <w:lastRenderedPageBreak/>
-        <w:t>De forma concisa os</w:t>
-      </w:r>
-      <w:r>
-        <w:rPr>
-          <w:color w:val="00B050"/>
-        </w:rPr>
-        <w:t xml:space="preserve"> Requisitos Não Funcionais não estão relacionados diretamente com as funcionalidades do sistema, mas como estas serão entregues. Eles definem características e impõem limitações ao sistema, como tempo para determinada execução e espaço em disco a ser utilizado.</w:t>
-      </w:r>
-      <w:r>
-        <w:rPr>
-          <w:color w:val="00B050"/>
-        </w:rPr>
-        <w:t xml:space="preserve"> Segundo </w:t>
-      </w:r>
-      <w:proofErr w:type="spellStart"/>
-      <w:r>
-        <w:rPr>
-          <w:color w:val="00B050"/>
-        </w:rPr>
-        <w:t>Vazquez</w:t>
-      </w:r>
-      <w:proofErr w:type="spellEnd"/>
-      <w:r>
-        <w:rPr>
-          <w:color w:val="00B050"/>
-        </w:rPr>
-        <w:t xml:space="preserve"> e Simões (2016, p. 111): “(...) requisitos não funcionais </w:t>
-      </w:r>
-      <w:r>
-        <w:rPr>
-          <w:color w:val="00B050"/>
-        </w:rPr>
-        <w:t xml:space="preserve">descrevem limitações de ordem geral aos requisitos funcionais e, nisso, complementam a especificação do </w:t>
-      </w:r>
-      <w:proofErr w:type="gramStart"/>
-      <w:r>
-        <w:rPr>
-          <w:color w:val="00B050"/>
-        </w:rPr>
-        <w:t>software.</w:t>
-      </w:r>
-      <w:r>
-        <w:rPr>
-          <w:color w:val="00B050"/>
-        </w:rPr>
-        <w:t>”</w:t>
-      </w:r>
-      <w:proofErr w:type="gramEnd"/>
-    </w:p>
-    <w:p/>
-    <w:p>
-      <w:pPr>
-        <w:pStyle w:val="Ttulo2"/>
-        <w:rPr>
-          <w:color w:val="00B050"/>
-          <w:szCs w:val="24"/>
-        </w:rPr>
-      </w:pPr>
-      <w:r>
-        <w:rPr>
-          <w:color w:val="00B050"/>
-          <w:szCs w:val="24"/>
-        </w:rPr>
-        <w:t>2.4</w:t>
-      </w:r>
-      <w:r>
-        <w:rPr>
-          <w:color w:val="00B050"/>
-          <w:szCs w:val="24"/>
-        </w:rPr>
-        <w:t xml:space="preserve"> </w:t>
-      </w:r>
-      <w:r>
-        <w:rPr>
-          <w:color w:val="00B050"/>
-          <w:szCs w:val="24"/>
-        </w:rPr>
-        <w:t>PROTOTIPAÇÃO</w:t>
-      </w:r>
-    </w:p>
-    <w:p/>
-    <w:p>
-      <w:pPr>
-        <w:rPr>
-          <w:color w:val="00B050"/>
-        </w:rPr>
-      </w:pPr>
-      <w:r>
-        <w:rPr>
-          <w:color w:val="00B050"/>
-        </w:rPr>
-        <w:t xml:space="preserve">Segundo </w:t>
-      </w:r>
-      <w:proofErr w:type="spellStart"/>
-      <w:r>
-        <w:rPr>
-          <w:color w:val="00B050"/>
-        </w:rPr>
-        <w:t>Vazquez</w:t>
-      </w:r>
-      <w:proofErr w:type="spellEnd"/>
-      <w:r>
-        <w:rPr>
-          <w:color w:val="00B050"/>
-        </w:rPr>
-        <w:t xml:space="preserve"> e Simões (2016, p. 243): </w:t>
-      </w:r>
-      <w:r>
-        <w:rPr>
-          <w:color w:val="00B050"/>
-        </w:rPr>
-        <w:t>" A prototipação é fundamental no desenvolvimento da U</w:t>
-      </w:r>
-      <w:r>
-        <w:rPr>
-          <w:color w:val="00B050"/>
-        </w:rPr>
-        <w:t xml:space="preserve">X de um produto de software...". É na prototipação de software que as ideias são amadurecidas, onde se identificam problemas e se provoca o engajamento das pessoas no processo criativo. </w:t>
-      </w:r>
-      <w:r>
-        <w:rPr>
-          <w:color w:val="00B050"/>
-        </w:rPr>
-        <w:t xml:space="preserve">Existem vários modelos de prototipação, que vai desde desenhos simples em papel (baixa fidelidade), a modelos elaborados em software especializado (alta fidelidade), o que mais se aproxima da solução final. </w:t>
-      </w:r>
-    </w:p>
-    <w:p>
-      <w:pPr>
-        <w:rPr>
-          <w:color w:val="00B050"/>
-        </w:rPr>
-      </w:pPr>
-    </w:p>
-    <w:p>
-      <w:pPr>
-        <w:rPr>
-          <w:color w:val="00B050"/>
-        </w:rPr>
-      </w:pPr>
-      <w:r>
-        <w:rPr>
-          <w:color w:val="00B050"/>
-        </w:rPr>
-        <w:t>A prototipação pode ser definida basicamente de 3 maneiras: Protótipo de baixa, média e alta fidelidad</w:t>
-      </w:r>
-      <w:r>
-        <w:rPr>
-          <w:color w:val="00B050"/>
-        </w:rPr>
-        <w:t>e. Neste projeto elaboramos um pr</w:t>
-      </w:r>
-      <w:r>
-        <w:rPr>
-          <w:color w:val="00B050"/>
-        </w:rPr>
-        <w:t>otótipo de média fidelidade, o que possibilita observar o que foi idealizado no projeto e nos permite simular o comportamento do sistema.</w:t>
-      </w:r>
-    </w:p>
-    <w:p>
-      <w:pPr>
-        <w:rPr>
-          <w:color w:val="00B050"/>
-        </w:rPr>
-      </w:pPr>
-    </w:p>
-    <w:p>
-      <w:pPr>
-        <w:pStyle w:val="Ttulo3"/>
-        <w:rPr>
-          <w:color w:val="00B050"/>
-        </w:rPr>
-      </w:pPr>
-      <w:r>
-        <w:rPr>
-          <w:color w:val="00B050"/>
-        </w:rPr>
-        <w:t>2.</w:t>
-      </w:r>
-      <w:r>
-        <w:rPr>
-          <w:color w:val="00B050"/>
-        </w:rPr>
-        <w:t>4</w:t>
-      </w:r>
-      <w:r>
-        <w:rPr>
-          <w:color w:val="00B050"/>
-        </w:rPr>
-        <w:t>.</w:t>
-      </w:r>
-      <w:r>
-        <w:rPr>
-          <w:color w:val="00B050"/>
-        </w:rPr>
-        <w:t>1 Protótipo de baixa fidelidade</w:t>
-      </w:r>
-    </w:p>
-    <w:p>
-      <w:pPr>
-        <w:rPr>
-          <w:color w:val="00B050"/>
-        </w:rPr>
-      </w:pPr>
-    </w:p>
-    <w:p>
-      <w:pPr>
-        <w:rPr>
-          <w:color w:val="00B050"/>
-        </w:rPr>
-      </w:pPr>
-      <w:r>
-        <w:rPr>
-          <w:color w:val="00B050"/>
-        </w:rPr>
-        <w:t xml:space="preserve">O protótipo de baixa fidelidade seria o conhecido também por rascunho, </w:t>
-      </w:r>
-      <w:proofErr w:type="spellStart"/>
-      <w:r>
-        <w:rPr>
-          <w:color w:val="00B050"/>
-        </w:rPr>
-        <w:t>wireframe</w:t>
-      </w:r>
-      <w:proofErr w:type="spellEnd"/>
-      <w:r>
-        <w:rPr>
-          <w:color w:val="00B050"/>
-        </w:rPr>
-        <w:t xml:space="preserve"> ou </w:t>
-      </w:r>
-      <w:proofErr w:type="spellStart"/>
-      <w:r>
-        <w:rPr>
-          <w:color w:val="00B050"/>
-        </w:rPr>
-        <w:t>sketche</w:t>
-      </w:r>
-      <w:proofErr w:type="spellEnd"/>
-      <w:r>
-        <w:rPr>
-          <w:color w:val="00B050"/>
-        </w:rPr>
-        <w:t>. Geralmente, são desenhos feitos à mão em folha de papel, representando como serão as características da interface e seu funcionamento. Pela simplicidade da elaboração, acaba refletindo em baixo custo, mas ainda assim mantém um bom nível de eficiência, pois é possível obter várias informações, sobretudo em relação aos requisitos da interface.</w:t>
-      </w:r>
-    </w:p>
-    <w:p>
-      <w:pPr>
-        <w:rPr>
-          <w:color w:val="00B050"/>
-        </w:rPr>
-      </w:pPr>
-    </w:p>
-    <w:p>
-      <w:pPr>
-        <w:pStyle w:val="Ttulo3"/>
-        <w:rPr>
-          <w:color w:val="00B050"/>
-        </w:rPr>
-      </w:pPr>
-      <w:r>
-        <w:rPr>
-          <w:color w:val="00B050"/>
-        </w:rPr>
-        <w:t>2.4.</w:t>
-      </w:r>
-      <w:r>
-        <w:rPr>
-          <w:color w:val="00B050"/>
-        </w:rPr>
-        <w:t>2</w:t>
-      </w:r>
-      <w:r>
-        <w:rPr>
-          <w:color w:val="00B050"/>
-        </w:rPr>
-        <w:t xml:space="preserve"> Protótipo de </w:t>
-      </w:r>
-      <w:r>
-        <w:rPr>
-          <w:color w:val="00B050"/>
-        </w:rPr>
-        <w:t>média</w:t>
-      </w:r>
-      <w:r>
-        <w:rPr>
-          <w:color w:val="00B050"/>
-        </w:rPr>
-        <w:t xml:space="preserve"> fidelidade</w:t>
-      </w:r>
-    </w:p>
-    <w:p/>
-    <w:p>
-      <w:pPr>
-        <w:rPr>
-          <w:color w:val="00B050"/>
-        </w:rPr>
-      </w:pPr>
-      <w:r>
-        <w:rPr>
-          <w:color w:val="00B050"/>
-        </w:rPr>
-        <w:lastRenderedPageBreak/>
-        <w:t xml:space="preserve">O protótipo de média fidelidade demanda um pouco mais de tempo para a elaboração, está mais próximo do que foi idealizado para o projeto. Geralmente, sua confecção envolve softwares e permite que o usuário simule o comportamento do sistema, tornando possível a validação das interações e assim melhorar a </w:t>
-      </w:r>
-      <w:proofErr w:type="spellStart"/>
-      <w:r>
-        <w:rPr>
-          <w:color w:val="00B050"/>
-        </w:rPr>
-        <w:t>user</w:t>
-      </w:r>
-      <w:proofErr w:type="spellEnd"/>
-      <w:r>
-        <w:rPr>
-          <w:color w:val="00B050"/>
-        </w:rPr>
-        <w:t xml:space="preserve"> </w:t>
-      </w:r>
-      <w:proofErr w:type="spellStart"/>
-      <w:r>
-        <w:rPr>
-          <w:color w:val="00B050"/>
-        </w:rPr>
-        <w:t>experience</w:t>
-      </w:r>
-      <w:proofErr w:type="spellEnd"/>
-      <w:r>
-        <w:rPr>
-          <w:color w:val="00B050"/>
-        </w:rPr>
-        <w:t>. Apesar de mais elaborada, o custo ainda é relativamente baixo.</w:t>
-      </w:r>
-    </w:p>
-    <w:p/>
-    <w:p>
-      <w:pPr>
-        <w:pStyle w:val="Ttulo3"/>
-        <w:rPr>
-          <w:color w:val="00B050"/>
-        </w:rPr>
-      </w:pPr>
-      <w:r>
-        <w:rPr>
-          <w:color w:val="00B050"/>
-        </w:rPr>
-        <w:t>2.4.</w:t>
-      </w:r>
-      <w:r>
-        <w:rPr>
-          <w:color w:val="00B050"/>
-        </w:rPr>
-        <w:t>3</w:t>
-      </w:r>
-      <w:r>
-        <w:rPr>
-          <w:color w:val="00B050"/>
-        </w:rPr>
-        <w:t xml:space="preserve"> Protótipo de média fidelidade</w:t>
-      </w:r>
-    </w:p>
-    <w:p/>
-    <w:p>
-      <w:pPr>
-        <w:rPr>
-          <w:color w:val="00B050"/>
-        </w:rPr>
-      </w:pPr>
-      <w:r>
-        <w:rPr>
-          <w:color w:val="00B050"/>
-        </w:rPr>
-        <w:t>O protótipo de alta fidelidade é o mais próximo possível do resultado final, geralmente são desenvolvidos usando uma linguagem de programação, o que permite disponibilizar algumas funcionalidades do sistema, oferecendo alto grau de interatividade. Em relação ao custo, acaba por ser mais elevado, em decorrência da necessidade de mais tempo e conhecimento técnico.</w:t>
-      </w:r>
-    </w:p>
-    <w:p>
-      <w:pPr>
-        <w:rPr>
-          <w:color w:val="00B050"/>
-        </w:rPr>
-      </w:pPr>
-    </w:p>
-    <w:p>
-      <w:pPr>
-        <w:pStyle w:val="Ttulo3"/>
-        <w:rPr>
-          <w:color w:val="00B050"/>
-        </w:rPr>
-      </w:pPr>
-      <w:r>
-        <w:rPr>
-          <w:color w:val="00B050"/>
-        </w:rPr>
-        <w:t>2.4.</w:t>
-      </w:r>
-      <w:r>
-        <w:rPr>
-          <w:color w:val="00B050"/>
-        </w:rPr>
-        <w:t>4</w:t>
-      </w:r>
-      <w:r>
-        <w:rPr>
-          <w:color w:val="00B050"/>
-        </w:rPr>
-        <w:t xml:space="preserve"> </w:t>
-      </w:r>
-      <w:proofErr w:type="spellStart"/>
-      <w:r>
-        <w:rPr>
-          <w:color w:val="00B050"/>
-        </w:rPr>
-        <w:t>Figma</w:t>
-      </w:r>
-      <w:proofErr w:type="spellEnd"/>
-      <w:r>
-        <w:rPr>
-          <w:color w:val="00B050"/>
-        </w:rPr>
-        <w:t>, a ferramenta escolhida</w:t>
-      </w:r>
+        <w:t>Ferramenta</w:t>
+      </w:r>
+      <w:bookmarkStart w:id="33" w:name="_GoBack"/>
+      <w:bookmarkEnd w:id="33"/>
     </w:p>
     <w:p>
       <w:pPr>
@@ -11512,15 +11838,7 @@
         <w:rPr>
           <w:color w:val="00B050"/>
         </w:rPr>
-        <w:t xml:space="preserve"> é uma ferramenta de prototipagem de projetos de design, seu us</w:t>
-      </w:r>
-      <w:bookmarkStart w:id="33" w:name="_GoBack"/>
-      <w:bookmarkEnd w:id="33"/>
-      <w:r>
-        <w:rPr>
-          <w:color w:val="00B050"/>
-        </w:rPr>
-        <w:t>o se dá principalmente por navegador, também possuindo aplicativos para desktop.</w:t>
+        <w:t xml:space="preserve"> é uma ferramenta de prototipagem de projetos de design, seu uso se dá principalmente por navegador, também possuindo aplicativos para desktop.</w:t>
       </w:r>
     </w:p>
     <w:p>
@@ -11746,8 +12064,15 @@
           <w:rFonts w:cs="Arial"/>
           <w:sz w:val="22"/>
         </w:rPr>
+        <w:t xml:space="preserve">“[...] método formado por fases, tarefas e atividades organizadas, com o objetivo de planejar, desenvolver e construir um novo produto ou a melhoria de um já existente, desde a ideia inicial até a finalização do </w:t>
+      </w:r>
+      <w:r>
+        <w:rPr>
+          <w:rFonts w:cs="Arial"/>
+          <w:sz w:val="22"/>
+        </w:rPr>
         <w:lastRenderedPageBreak/>
-        <w:t xml:space="preserve">“[...] método formado por fases, tarefas e atividades organizadas, com o objetivo de planejar, desenvolver e construir um novo produto ou a melhoria de um já existente, desde a ideia inicial até a finalização do produto atendendo as expectativas, necessidades e satisfação dos </w:t>
+        <w:t xml:space="preserve">produto atendendo as expectativas, necessidades e satisfação dos </w:t>
       </w:r>
       <w:proofErr w:type="gramStart"/>
       <w:r>
@@ -11968,14 +12293,14 @@
         <w:rPr>
           <w:sz w:val="22"/>
         </w:rPr>
-        <w:t xml:space="preserve">[...] elaborada a partir de material já publicado, constituído principalmente de: livros, revistas, publicações em periódicos e artigos científicos, jornais, boletins, monografias, dissertações, teses, material cartográfico, internet, com o objetivo de colocar o pesquisador em </w:t>
+        <w:t xml:space="preserve">[...] elaborada a partir de material já publicado, constituído principalmente de: livros, revistas, publicações em periódicos e artigos científicos, jornais, boletins, monografias, dissertações, teses, material cartográfico, internet, com o objetivo de colocar o pesquisador em contato direto com todo material já escrito sobre o assunto da pesquisa. Na pesquisa bibliográfica, é importante que o pesquisador </w:t>
       </w:r>
       <w:r>
         <w:rPr>
           <w:sz w:val="22"/>
         </w:rPr>
         <w:lastRenderedPageBreak/>
-        <w:t xml:space="preserve">contato direto com todo material já escrito sobre o assunto da pesquisa. Na pesquisa bibliográfica, é importante que o pesquisador verifique a veracidade dos dados obtidos, observando as possíveis incoerências ou contradições que as obras possam </w:t>
+        <w:t xml:space="preserve">verifique a veracidade dos dados obtidos, observando as possíveis incoerências ou contradições que as obras possam </w:t>
       </w:r>
       <w:proofErr w:type="gramStart"/>
       <w:r>
@@ -17275,25 +17600,7 @@
                 <w:sz w:val="22"/>
                 <w:lang w:eastAsia="pt-BR"/>
               </w:rPr>
-              <w:t xml:space="preserve"> deve utilizar os recursos de </w:t>
-            </w:r>
-            <w:proofErr w:type="spellStart"/>
-            <w:r>
-              <w:rPr>
-                <w:rFonts w:eastAsia="Times New Roman" w:cs="Arial"/>
-                <w:sz w:val="22"/>
-                <w:lang w:eastAsia="pt-BR"/>
-              </w:rPr>
-              <w:t>geolocalização</w:t>
-            </w:r>
-            <w:proofErr w:type="spellEnd"/>
-            <w:r>
-              <w:rPr>
-                <w:rFonts w:eastAsia="Times New Roman" w:cs="Arial"/>
-                <w:sz w:val="22"/>
-                <w:lang w:eastAsia="pt-BR"/>
-              </w:rPr>
-              <w:t xml:space="preserve"> (GPS/radiofrequência/AGPS/WIFI).</w:t>
+              <w:t xml:space="preserve"> deve utilizar os recursos de geolocalização (GPS/radiofrequência/AGPS/WIFI).</w:t>
             </w:r>
           </w:p>
         </w:tc>
@@ -17711,7 +18018,13 @@
       <w:bookmarkStart w:id="46" w:name="_Toc106879271"/>
       <w:bookmarkStart w:id="47" w:name="_Toc106879718"/>
       <w:r>
-        <w:t>4.1.1 Protótipo</w:t>
+        <w:t>4.</w:t>
+      </w:r>
+      <w:r>
+        <w:t>2</w:t>
+      </w:r>
+      <w:r>
+        <w:t>.1 Protótipo</w:t>
       </w:r>
       <w:bookmarkEnd w:id="46"/>
       <w:bookmarkEnd w:id="47"/>
@@ -20302,10 +20615,10 @@
         <w:t xml:space="preserve"> – </w:t>
       </w:r>
       <w:r>
-        <w:t xml:space="preserve">Telas e </w:t>
-      </w:r>
-      <w:r>
-        <w:t>Flow de navegação do Protótipo</w:t>
+        <w:t xml:space="preserve">Telas </w:t>
+      </w:r>
+      <w:r>
+        <w:t>do Protótipo</w:t>
       </w:r>
       <w:bookmarkEnd w:id="54"/>
       <w:bookmarkEnd w:id="55"/>
@@ -20382,7 +20695,7 @@
 </file>
 
 <file path=word/endnotes.xml><?xml version="1.0" encoding="utf-8"?>
-<w:endnotes xmlns:wpc="http://schemas.microsoft.com/office/word/2010/wordprocessingCanvas" xmlns:cx="http://schemas.microsoft.com/office/drawing/2014/chartex" xmlns:mc="http://schemas.openxmlformats.org/markup-compatibility/2006" xmlns:o="urn:schemas-microsoft-com:office:office" xmlns:r="http://schemas.openxmlformats.org/officeDocument/2006/relationships" xmlns:m="http://schemas.openxmlformats.org/officeDocument/2006/math" xmlns:v="urn:schemas-microsoft-com:vml" xmlns:wp14="http://schemas.microsoft.com/office/word/2010/wordprocessingDrawing" xmlns:wp="http://schemas.openxmlformats.org/drawingml/2006/wordprocessingDrawing" xmlns:w10="urn:schemas-microsoft-com:office:word" xmlns:w="http://schemas.openxmlformats.org/wordprocessingml/2006/main" xmlns:w14="http://schemas.microsoft.com/office/word/2010/wordml" xmlns:w15="http://schemas.microsoft.com/office/word/2012/wordml" xmlns:w16se="http://schemas.microsoft.com/office/word/2015/wordml/symex" xmlns:wpg="http://schemas.microsoft.com/office/word/2010/wordprocessingGroup" xmlns:wpi="http://schemas.microsoft.com/office/word/2010/wordprocessingInk" xmlns:wne="http://schemas.microsoft.com/office/word/2006/wordml" xmlns:wps="http://schemas.microsoft.com/office/word/2010/wordprocessingShape" mc:Ignorable="w14 w15 w16se wp14">
+<w:endnotes xmlns:wpc="http://schemas.microsoft.com/office/word/2010/wordprocessingCanvas" xmlns:cx="http://schemas.microsoft.com/office/drawing/2014/chartex" xmlns:cx1="http://schemas.microsoft.com/office/drawing/2015/9/8/chartex" xmlns:mc="http://schemas.openxmlformats.org/markup-compatibility/2006" xmlns:o="urn:schemas-microsoft-com:office:office" xmlns:r="http://schemas.openxmlformats.org/officeDocument/2006/relationships" xmlns:m="http://schemas.openxmlformats.org/officeDocument/2006/math" xmlns:v="urn:schemas-microsoft-com:vml" xmlns:wp14="http://schemas.microsoft.com/office/word/2010/wordprocessingDrawing" xmlns:wp="http://schemas.openxmlformats.org/drawingml/2006/wordprocessingDrawing" xmlns:w10="urn:schemas-microsoft-com:office:word" xmlns:w="http://schemas.openxmlformats.org/wordprocessingml/2006/main" xmlns:w14="http://schemas.microsoft.com/office/word/2010/wordml" xmlns:w15="http://schemas.microsoft.com/office/word/2012/wordml" xmlns:w16se="http://schemas.microsoft.com/office/word/2015/wordml/symex" xmlns:wpg="http://schemas.microsoft.com/office/word/2010/wordprocessingGroup" xmlns:wpi="http://schemas.microsoft.com/office/word/2010/wordprocessingInk" xmlns:wne="http://schemas.microsoft.com/office/word/2006/wordml" xmlns:wps="http://schemas.microsoft.com/office/word/2010/wordprocessingShape" mc:Ignorable="w14 w15 w16se wp14">
   <w:endnote w:type="separator" w:id="-1">
     <w:p>
       <w:pPr>
@@ -20407,7 +20720,7 @@
 </file>
 
 <file path=word/footer1.xml><?xml version="1.0" encoding="utf-8"?>
-<w:ftr xmlns:wpc="http://schemas.microsoft.com/office/word/2010/wordprocessingCanvas" xmlns:cx="http://schemas.microsoft.com/office/drawing/2014/chartex" xmlns:mc="http://schemas.openxmlformats.org/markup-compatibility/2006" xmlns:o="urn:schemas-microsoft-com:office:office" xmlns:r="http://schemas.openxmlformats.org/officeDocument/2006/relationships" xmlns:m="http://schemas.openxmlformats.org/officeDocument/2006/math" xmlns:v="urn:schemas-microsoft-com:vml" xmlns:wp14="http://schemas.microsoft.com/office/word/2010/wordprocessingDrawing" xmlns:wp="http://schemas.openxmlformats.org/drawingml/2006/wordprocessingDrawing" xmlns:w10="urn:schemas-microsoft-com:office:word" xmlns:w="http://schemas.openxmlformats.org/wordprocessingml/2006/main" xmlns:w14="http://schemas.microsoft.com/office/word/2010/wordml" xmlns:w15="http://schemas.microsoft.com/office/word/2012/wordml" xmlns:w16se="http://schemas.microsoft.com/office/word/2015/wordml/symex" xmlns:wpg="http://schemas.microsoft.com/office/word/2010/wordprocessingGroup" xmlns:wpi="http://schemas.microsoft.com/office/word/2010/wordprocessingInk" xmlns:wne="http://schemas.microsoft.com/office/word/2006/wordml" xmlns:wps="http://schemas.microsoft.com/office/word/2010/wordprocessingShape" mc:Ignorable="w14 w15 w16se wp14">
+<w:ftr xmlns:wpc="http://schemas.microsoft.com/office/word/2010/wordprocessingCanvas" xmlns:cx="http://schemas.microsoft.com/office/drawing/2014/chartex" xmlns:cx1="http://schemas.microsoft.com/office/drawing/2015/9/8/chartex" xmlns:mc="http://schemas.openxmlformats.org/markup-compatibility/2006" xmlns:o="urn:schemas-microsoft-com:office:office" xmlns:r="http://schemas.openxmlformats.org/officeDocument/2006/relationships" xmlns:m="http://schemas.openxmlformats.org/officeDocument/2006/math" xmlns:v="urn:schemas-microsoft-com:vml" xmlns:wp14="http://schemas.microsoft.com/office/word/2010/wordprocessingDrawing" xmlns:wp="http://schemas.openxmlformats.org/drawingml/2006/wordprocessingDrawing" xmlns:w10="urn:schemas-microsoft-com:office:word" xmlns:w="http://schemas.openxmlformats.org/wordprocessingml/2006/main" xmlns:w14="http://schemas.microsoft.com/office/word/2010/wordml" xmlns:w15="http://schemas.microsoft.com/office/word/2012/wordml" xmlns:w16se="http://schemas.microsoft.com/office/word/2015/wordml/symex" xmlns:wpg="http://schemas.microsoft.com/office/word/2010/wordprocessingGroup" xmlns:wpi="http://schemas.microsoft.com/office/word/2010/wordprocessingInk" xmlns:wne="http://schemas.microsoft.com/office/word/2006/wordml" xmlns:wps="http://schemas.microsoft.com/office/word/2010/wordprocessingShape" mc:Ignorable="w14 w15 w16se wp14">
   <w:tbl>
     <w:tblPr>
       <w:tblW w:w="10207" w:type="dxa"/>
@@ -20725,7 +21038,7 @@
               <w:szCs w:val="16"/>
               <w:lang w:eastAsia="pt-BR"/>
             </w:rPr>
-            <w:t>20</w:t>
+            <w:t>37</w:t>
           </w:r>
           <w:r>
             <w:rPr>
@@ -20786,7 +21099,7 @@
               <w:szCs w:val="16"/>
               <w:lang w:eastAsia="pt-BR"/>
             </w:rPr>
-            <w:t>43</w:t>
+            <w:t>44</w:t>
           </w:r>
           <w:r>
             <w:rPr>
@@ -20811,7 +21124,7 @@
 </file>
 
 <file path=word/footnotes.xml><?xml version="1.0" encoding="utf-8"?>
-<w:footnotes xmlns:wpc="http://schemas.microsoft.com/office/word/2010/wordprocessingCanvas" xmlns:cx="http://schemas.microsoft.com/office/drawing/2014/chartex" xmlns:mc="http://schemas.openxmlformats.org/markup-compatibility/2006" xmlns:o="urn:schemas-microsoft-com:office:office" xmlns:r="http://schemas.openxmlformats.org/officeDocument/2006/relationships" xmlns:m="http://schemas.openxmlformats.org/officeDocument/2006/math" xmlns:v="urn:schemas-microsoft-com:vml" xmlns:wp14="http://schemas.microsoft.com/office/word/2010/wordprocessingDrawing" xmlns:wp="http://schemas.openxmlformats.org/drawingml/2006/wordprocessingDrawing" xmlns:w10="urn:schemas-microsoft-com:office:word" xmlns:w="http://schemas.openxmlformats.org/wordprocessingml/2006/main" xmlns:w14="http://schemas.microsoft.com/office/word/2010/wordml" xmlns:w15="http://schemas.microsoft.com/office/word/2012/wordml" xmlns:w16se="http://schemas.microsoft.com/office/word/2015/wordml/symex" xmlns:wpg="http://schemas.microsoft.com/office/word/2010/wordprocessingGroup" xmlns:wpi="http://schemas.microsoft.com/office/word/2010/wordprocessingInk" xmlns:wne="http://schemas.microsoft.com/office/word/2006/wordml" xmlns:wps="http://schemas.microsoft.com/office/word/2010/wordprocessingShape" mc:Ignorable="w14 w15 w16se wp14">
+<w:footnotes xmlns:wpc="http://schemas.microsoft.com/office/word/2010/wordprocessingCanvas" xmlns:cx="http://schemas.microsoft.com/office/drawing/2014/chartex" xmlns:cx1="http://schemas.microsoft.com/office/drawing/2015/9/8/chartex" xmlns:mc="http://schemas.openxmlformats.org/markup-compatibility/2006" xmlns:o="urn:schemas-microsoft-com:office:office" xmlns:r="http://schemas.openxmlformats.org/officeDocument/2006/relationships" xmlns:m="http://schemas.openxmlformats.org/officeDocument/2006/math" xmlns:v="urn:schemas-microsoft-com:vml" xmlns:wp14="http://schemas.microsoft.com/office/word/2010/wordprocessingDrawing" xmlns:wp="http://schemas.openxmlformats.org/drawingml/2006/wordprocessingDrawing" xmlns:w10="urn:schemas-microsoft-com:office:word" xmlns:w="http://schemas.openxmlformats.org/wordprocessingml/2006/main" xmlns:w14="http://schemas.microsoft.com/office/word/2010/wordml" xmlns:w15="http://schemas.microsoft.com/office/word/2012/wordml" xmlns:w16se="http://schemas.microsoft.com/office/word/2015/wordml/symex" xmlns:wpg="http://schemas.microsoft.com/office/word/2010/wordprocessingGroup" xmlns:wpi="http://schemas.microsoft.com/office/word/2010/wordprocessingInk" xmlns:wne="http://schemas.microsoft.com/office/word/2006/wordml" xmlns:wps="http://schemas.microsoft.com/office/word/2010/wordprocessingShape" mc:Ignorable="w14 w15 w16se wp14">
   <w:footnote w:type="separator" w:id="-1">
     <w:p>
       <w:pPr>
@@ -21040,7 +21353,7 @@
 </file>
 
 <file path=word/header1.xml><?xml version="1.0" encoding="utf-8"?>
-<w:hdr xmlns:wpc="http://schemas.microsoft.com/office/word/2010/wordprocessingCanvas" xmlns:cx="http://schemas.microsoft.com/office/drawing/2014/chartex" xmlns:mc="http://schemas.openxmlformats.org/markup-compatibility/2006" xmlns:o="urn:schemas-microsoft-com:office:office" xmlns:r="http://schemas.openxmlformats.org/officeDocument/2006/relationships" xmlns:m="http://schemas.openxmlformats.org/officeDocument/2006/math" xmlns:v="urn:schemas-microsoft-com:vml" xmlns:wp14="http://schemas.microsoft.com/office/word/2010/wordprocessingDrawing" xmlns:wp="http://schemas.openxmlformats.org/drawingml/2006/wordprocessingDrawing" xmlns:w10="urn:schemas-microsoft-com:office:word" xmlns:w="http://schemas.openxmlformats.org/wordprocessingml/2006/main" xmlns:w14="http://schemas.microsoft.com/office/word/2010/wordml" xmlns:w15="http://schemas.microsoft.com/office/word/2012/wordml" xmlns:w16se="http://schemas.microsoft.com/office/word/2015/wordml/symex" xmlns:wpg="http://schemas.microsoft.com/office/word/2010/wordprocessingGroup" xmlns:wpi="http://schemas.microsoft.com/office/word/2010/wordprocessingInk" xmlns:wne="http://schemas.microsoft.com/office/word/2006/wordml" xmlns:wps="http://schemas.microsoft.com/office/word/2010/wordprocessingShape" mc:Ignorable="w14 w15 w16se wp14">
+<w:hdr xmlns:wpc="http://schemas.microsoft.com/office/word/2010/wordprocessingCanvas" xmlns:cx="http://schemas.microsoft.com/office/drawing/2014/chartex" xmlns:cx1="http://schemas.microsoft.com/office/drawing/2015/9/8/chartex" xmlns:mc="http://schemas.openxmlformats.org/markup-compatibility/2006" xmlns:o="urn:schemas-microsoft-com:office:office" xmlns:r="http://schemas.openxmlformats.org/officeDocument/2006/relationships" xmlns:m="http://schemas.openxmlformats.org/officeDocument/2006/math" xmlns:v="urn:schemas-microsoft-com:vml" xmlns:wp14="http://schemas.microsoft.com/office/word/2010/wordprocessingDrawing" xmlns:wp="http://schemas.openxmlformats.org/drawingml/2006/wordprocessingDrawing" xmlns:w10="urn:schemas-microsoft-com:office:word" xmlns:w="http://schemas.openxmlformats.org/wordprocessingml/2006/main" xmlns:w14="http://schemas.microsoft.com/office/word/2010/wordml" xmlns:w15="http://schemas.microsoft.com/office/word/2012/wordml" xmlns:w16se="http://schemas.microsoft.com/office/word/2015/wordml/symex" xmlns:wpg="http://schemas.microsoft.com/office/word/2010/wordprocessingGroup" xmlns:wpi="http://schemas.microsoft.com/office/word/2010/wordprocessingInk" xmlns:wne="http://schemas.microsoft.com/office/word/2006/wordml" xmlns:wps="http://schemas.microsoft.com/office/word/2010/wordprocessingShape" mc:Ignorable="w14 w15 w16se wp14">
   <w:p>
     <w:pPr>
       <w:pStyle w:val="Cabealho"/>
@@ -21056,7 +21369,7 @@
 </file>
 
 <file path=word/header2.xml><?xml version="1.0" encoding="utf-8"?>
-<w:hdr xmlns:wpc="http://schemas.microsoft.com/office/word/2010/wordprocessingCanvas" xmlns:cx="http://schemas.microsoft.com/office/drawing/2014/chartex" xmlns:mc="http://schemas.openxmlformats.org/markup-compatibility/2006" xmlns:o="urn:schemas-microsoft-com:office:office" xmlns:r="http://schemas.openxmlformats.org/officeDocument/2006/relationships" xmlns:m="http://schemas.openxmlformats.org/officeDocument/2006/math" xmlns:v="urn:schemas-microsoft-com:vml" xmlns:wp14="http://schemas.microsoft.com/office/word/2010/wordprocessingDrawing" xmlns:wp="http://schemas.openxmlformats.org/drawingml/2006/wordprocessingDrawing" xmlns:w10="urn:schemas-microsoft-com:office:word" xmlns:w="http://schemas.openxmlformats.org/wordprocessingml/2006/main" xmlns:w14="http://schemas.microsoft.com/office/word/2010/wordml" xmlns:w15="http://schemas.microsoft.com/office/word/2012/wordml" xmlns:w16se="http://schemas.microsoft.com/office/word/2015/wordml/symex" xmlns:wpg="http://schemas.microsoft.com/office/word/2010/wordprocessingGroup" xmlns:wpi="http://schemas.microsoft.com/office/word/2010/wordprocessingInk" xmlns:wne="http://schemas.microsoft.com/office/word/2006/wordml" xmlns:wps="http://schemas.microsoft.com/office/word/2010/wordprocessingShape" mc:Ignorable="w14 w15 w16se wp14">
+<w:hdr xmlns:wpc="http://schemas.microsoft.com/office/word/2010/wordprocessingCanvas" xmlns:cx="http://schemas.microsoft.com/office/drawing/2014/chartex" xmlns:cx1="http://schemas.microsoft.com/office/drawing/2015/9/8/chartex" xmlns:mc="http://schemas.openxmlformats.org/markup-compatibility/2006" xmlns:o="urn:schemas-microsoft-com:office:office" xmlns:r="http://schemas.openxmlformats.org/officeDocument/2006/relationships" xmlns:m="http://schemas.openxmlformats.org/officeDocument/2006/math" xmlns:v="urn:schemas-microsoft-com:vml" xmlns:wp14="http://schemas.microsoft.com/office/word/2010/wordprocessingDrawing" xmlns:wp="http://schemas.openxmlformats.org/drawingml/2006/wordprocessingDrawing" xmlns:w10="urn:schemas-microsoft-com:office:word" xmlns:w="http://schemas.openxmlformats.org/wordprocessingml/2006/main" xmlns:w14="http://schemas.microsoft.com/office/word/2010/wordml" xmlns:w15="http://schemas.microsoft.com/office/word/2012/wordml" xmlns:w16se="http://schemas.microsoft.com/office/word/2015/wordml/symex" xmlns:wpg="http://schemas.microsoft.com/office/word/2010/wordprocessingGroup" xmlns:wpi="http://schemas.microsoft.com/office/word/2010/wordprocessingInk" xmlns:wne="http://schemas.microsoft.com/office/word/2006/wordml" xmlns:wps="http://schemas.microsoft.com/office/word/2010/wordprocessingShape" mc:Ignorable="w14 w15 w16se wp14">
   <w:sdt>
     <w:sdtPr>
       <w:id w:val="-583985064"/>
@@ -21084,7 +21397,7 @@
           <w:rPr>
             <w:noProof/>
           </w:rPr>
-          <w:t>20</w:t>
+          <w:t>37</w:t>
         </w:r>
         <w:r>
           <w:fldChar w:fldCharType="end"/>
@@ -21101,7 +21414,7 @@
 </file>
 
 <file path=word/numbering.xml><?xml version="1.0" encoding="utf-8"?>
-<w:numbering xmlns:wpc="http://schemas.microsoft.com/office/word/2010/wordprocessingCanvas" xmlns:cx="http://schemas.microsoft.com/office/drawing/2014/chartex" xmlns:mc="http://schemas.openxmlformats.org/markup-compatibility/2006" xmlns:o="urn:schemas-microsoft-com:office:office" xmlns:r="http://schemas.openxmlformats.org/officeDocument/2006/relationships" xmlns:m="http://schemas.openxmlformats.org/officeDocument/2006/math" xmlns:v="urn:schemas-microsoft-com:vml" xmlns:wp14="http://schemas.microsoft.com/office/word/2010/wordprocessingDrawing" xmlns:wp="http://schemas.openxmlformats.org/drawingml/2006/wordprocessingDrawing" xmlns:w10="urn:schemas-microsoft-com:office:word" xmlns:w="http://schemas.openxmlformats.org/wordprocessingml/2006/main" xmlns:w14="http://schemas.microsoft.com/office/word/2010/wordml" xmlns:w15="http://schemas.microsoft.com/office/word/2012/wordml" xmlns:w16se="http://schemas.microsoft.com/office/word/2015/wordml/symex" xmlns:wpg="http://schemas.microsoft.com/office/word/2010/wordprocessingGroup" xmlns:wpi="http://schemas.microsoft.com/office/word/2010/wordprocessingInk" xmlns:wne="http://schemas.microsoft.com/office/word/2006/wordml" xmlns:wps="http://schemas.microsoft.com/office/word/2010/wordprocessingShape" mc:Ignorable="w14 w15 w16se wp14">
+<w:numbering xmlns:wpc="http://schemas.microsoft.com/office/word/2010/wordprocessingCanvas" xmlns:cx="http://schemas.microsoft.com/office/drawing/2014/chartex" xmlns:cx1="http://schemas.microsoft.com/office/drawing/2015/9/8/chartex" xmlns:mc="http://schemas.openxmlformats.org/markup-compatibility/2006" xmlns:o="urn:schemas-microsoft-com:office:office" xmlns:r="http://schemas.openxmlformats.org/officeDocument/2006/relationships" xmlns:m="http://schemas.openxmlformats.org/officeDocument/2006/math" xmlns:v="urn:schemas-microsoft-com:vml" xmlns:wp14="http://schemas.microsoft.com/office/word/2010/wordprocessingDrawing" xmlns:wp="http://schemas.openxmlformats.org/drawingml/2006/wordprocessingDrawing" xmlns:w10="urn:schemas-microsoft-com:office:word" xmlns:w="http://schemas.openxmlformats.org/wordprocessingml/2006/main" xmlns:w14="http://schemas.microsoft.com/office/word/2010/wordml" xmlns:w15="http://schemas.microsoft.com/office/word/2012/wordml" xmlns:w16se="http://schemas.microsoft.com/office/word/2015/wordml/symex" xmlns:wpg="http://schemas.microsoft.com/office/word/2010/wordprocessingGroup" xmlns:wpi="http://schemas.microsoft.com/office/word/2010/wordprocessingInk" xmlns:wne="http://schemas.microsoft.com/office/word/2006/wordml" xmlns:wps="http://schemas.microsoft.com/office/word/2010/wordprocessingShape" mc:Ignorable="w14 w15 w16se wp14">
   <w:abstractNum w:abstractNumId="0" w15:restartNumberingAfterBreak="0">
     <w:nsid w:val="1589684D"/>
     <w:multiLevelType w:val="hybridMultilevel"/>
@@ -22048,7 +22361,6 @@
     <w:next w:val="Normal"/>
     <w:link w:val="Ttulo4Char"/>
     <w:uiPriority w:val="9"/>
-    <w:semiHidden/>
     <w:unhideWhenUsed/>
     <w:qFormat/>
     <w:rsid w:val="00FF32D3"/>
@@ -22457,7 +22769,6 @@
     <w:basedOn w:val="Fontepargpadro"/>
     <w:link w:val="Ttulo4"/>
     <w:uiPriority w:val="9"/>
-    <w:semiHidden/>
     <w:rsid w:val="00FF32D3"/>
     <w:rPr>
       <w:rFonts w:ascii="Arial" w:eastAsiaTheme="majorEastAsia" w:hAnsi="Arial" w:cstheme="majorBidi"/>
@@ -22685,11 +22996,25 @@
       <w:bCs/>
     </w:rPr>
   </w:style>
+  <w:style w:type="paragraph" w:styleId="Reviso">
+    <w:name w:val="Revision"/>
+    <w:hidden/>
+    <w:uiPriority w:val="99"/>
+    <w:semiHidden/>
+    <w:rsid w:val="00F76BD3"/>
+    <w:pPr>
+      <w:spacing w:after="0" w:line="240" w:lineRule="auto"/>
+    </w:pPr>
+    <w:rPr>
+      <w:rFonts w:ascii="Arial" w:hAnsi="Arial"/>
+      <w:sz w:val="24"/>
+    </w:rPr>
+  </w:style>
 </w:styles>
 </file>
 
 <file path=word/glossary/document.xml><?xml version="1.0" encoding="utf-8"?>
-<w:glossaryDocument xmlns:wpc="http://schemas.microsoft.com/office/word/2010/wordprocessingCanvas" xmlns:cx="http://schemas.microsoft.com/office/drawing/2014/chartex" xmlns:mc="http://schemas.openxmlformats.org/markup-compatibility/2006" xmlns:o="urn:schemas-microsoft-com:office:office" xmlns:r="http://schemas.openxmlformats.org/officeDocument/2006/relationships" xmlns:m="http://schemas.openxmlformats.org/officeDocument/2006/math" xmlns:v="urn:schemas-microsoft-com:vml" xmlns:wp14="http://schemas.microsoft.com/office/word/2010/wordprocessingDrawing" xmlns:wp="http://schemas.openxmlformats.org/drawingml/2006/wordprocessingDrawing" xmlns:w10="urn:schemas-microsoft-com:office:word" xmlns:w="http://schemas.openxmlformats.org/wordprocessingml/2006/main" xmlns:w14="http://schemas.microsoft.com/office/word/2010/wordml" xmlns:w15="http://schemas.microsoft.com/office/word/2012/wordml" xmlns:w16se="http://schemas.microsoft.com/office/word/2015/wordml/symex" xmlns:wpg="http://schemas.microsoft.com/office/word/2010/wordprocessingGroup" xmlns:wpi="http://schemas.microsoft.com/office/word/2010/wordprocessingInk" xmlns:wne="http://schemas.microsoft.com/office/word/2006/wordml" xmlns:wps="http://schemas.microsoft.com/office/word/2010/wordprocessingShape" mc:Ignorable="w14 w15 w16se wp14">
+<w:glossaryDocument xmlns:wpc="http://schemas.microsoft.com/office/word/2010/wordprocessingCanvas" xmlns:cx="http://schemas.microsoft.com/office/drawing/2014/chartex" xmlns:cx1="http://schemas.microsoft.com/office/drawing/2015/9/8/chartex" xmlns:mc="http://schemas.openxmlformats.org/markup-compatibility/2006" xmlns:o="urn:schemas-microsoft-com:office:office" xmlns:r="http://schemas.openxmlformats.org/officeDocument/2006/relationships" xmlns:m="http://schemas.openxmlformats.org/officeDocument/2006/math" xmlns:v="urn:schemas-microsoft-com:vml" xmlns:wp14="http://schemas.microsoft.com/office/word/2010/wordprocessingDrawing" xmlns:wp="http://schemas.openxmlformats.org/drawingml/2006/wordprocessingDrawing" xmlns:w10="urn:schemas-microsoft-com:office:word" xmlns:w="http://schemas.openxmlformats.org/wordprocessingml/2006/main" xmlns:w14="http://schemas.microsoft.com/office/word/2010/wordml" xmlns:w15="http://schemas.microsoft.com/office/word/2012/wordml" xmlns:w16se="http://schemas.microsoft.com/office/word/2015/wordml/symex" xmlns:wpg="http://schemas.microsoft.com/office/word/2010/wordprocessingGroup" xmlns:wpi="http://schemas.microsoft.com/office/word/2010/wordprocessingInk" xmlns:wne="http://schemas.microsoft.com/office/word/2006/wordml" xmlns:wps="http://schemas.microsoft.com/office/word/2010/wordprocessingShape" mc:Ignorable="w14 w15 w16se wp14">
   <w:docParts>
     <w:docPart>
       <w:docPartPr>
@@ -23271,6 +23596,7 @@
     <w:rsid w:val="00AA2572"/>
     <w:rsid w:val="00C8021C"/>
     <w:rsid w:val="00CF5AF1"/>
+    <w:rsid w:val="00DA0C8E"/>
     <w:rsid w:val="00E60E6D"/>
     <w:rsid w:val="00EC4E64"/>
     <w:rsid w:val="00F16181"/>
@@ -24147,7 +24473,7 @@
 </file>
 
 <file path=customXml/itemProps1.xml><?xml version="1.0" encoding="utf-8"?>
-<ds:datastoreItem xmlns:ds="http://schemas.openxmlformats.org/officeDocument/2006/customXml" ds:itemID="{57448D09-084F-4436-AAE0-F916AD12AC3A}">
+<ds:datastoreItem xmlns:ds="http://schemas.openxmlformats.org/officeDocument/2006/customXml" ds:itemID="{FD515880-5C01-4152-827F-7AF75C7A6823}">
   <ds:schemaRefs>
     <ds:schemaRef ds:uri="http://schemas.openxmlformats.org/officeDocument/2006/bibliography"/>
   </ds:schemaRefs>

</xml_diff>

<commit_message>
Complemento do item 2.4.4
</commit_message>
<xml_diff>
--- a/tcc_superior_ADS_2022.docx
+++ b/tcc_superior_ADS_2022.docx
@@ -11787,68 +11787,190 @@
         <w:rPr>
           <w:color w:val="00B050"/>
         </w:rPr>
-        <w:t>Ferramenta</w:t>
+        <w:t>Software de prototipagem</w:t>
+      </w:r>
+    </w:p>
+    <w:p>
+      <w:pPr>
+        <w:rPr>
+          <w:color w:val="00B050"/>
+        </w:rPr>
+      </w:pPr>
+    </w:p>
+    <w:p>
+      <w:pPr>
+        <w:rPr>
+          <w:color w:val="00B050"/>
+        </w:rPr>
+      </w:pPr>
+      <w:r>
+        <w:rPr>
+          <w:color w:val="00B050"/>
+        </w:rPr>
+        <w:t xml:space="preserve">O software de prototipagem escolhido para o desenvolvimento do protótipo do aplicativo de achados e perdidos virtual foi o </w:t>
+      </w:r>
+      <w:proofErr w:type="spellStart"/>
+      <w:r>
+        <w:rPr>
+          <w:color w:val="00B050"/>
+        </w:rPr>
+        <w:t>Figma</w:t>
+      </w:r>
+      <w:proofErr w:type="spellEnd"/>
+      <w:r>
+        <w:rPr>
+          <w:color w:val="00B050"/>
+        </w:rPr>
+        <w:t>. Este software é um editor gráfico de vetor colaborativo, de usabilidade fácil e que em sua versão gratuita possibilita o desenvolvimento de interfaces e protótipos.</w:t>
+      </w:r>
+      <w:r>
+        <w:rPr>
+          <w:color w:val="00B050"/>
+        </w:rPr>
+        <w:t xml:space="preserve"> </w:t>
+      </w:r>
+    </w:p>
+    <w:p>
+      <w:pPr>
+        <w:rPr>
+          <w:color w:val="00B050"/>
+        </w:rPr>
+      </w:pPr>
+    </w:p>
+    <w:p>
+      <w:pPr>
+        <w:rPr>
+          <w:color w:val="00B050"/>
+        </w:rPr>
+      </w:pPr>
+      <w:r>
+        <w:rPr>
+          <w:color w:val="00B050"/>
+        </w:rPr>
+        <w:t>Por ser um software com foco na colaboração, há diversos recursos e pacotes gráficos que podem ser utilizados pela comunidade. Além disso, há a possibilidade de trabalhar ao mesmo tempo em um projeto em conjunto com outras pessoas. Este recurso nos possibilitou trabalharmos juntos e atualizar as informações em tempo real.</w:t>
+      </w:r>
+      <w:r>
+        <w:rPr>
+          <w:color w:val="00B050"/>
+        </w:rPr>
+        <w:t xml:space="preserve"> Outro recurso bastante expressivo quanto à criação de um protótipo, é poder dar vida ao mesmo, através do recurso </w:t>
+      </w:r>
+      <w:proofErr w:type="spellStart"/>
+      <w:r>
+        <w:rPr>
+          <w:i/>
+          <w:color w:val="00B050"/>
+        </w:rPr>
+        <w:t>Flow</w:t>
+      </w:r>
+      <w:proofErr w:type="spellEnd"/>
+      <w:r>
+        <w:rPr>
+          <w:color w:val="00B050"/>
+        </w:rPr>
+        <w:t>, isso é possível, com ele é possível simular o funcionamento do protótipo, adicionando ações e animações ao projeto.</w:t>
+      </w:r>
+    </w:p>
+    <w:p>
+      <w:pPr>
+        <w:rPr>
+          <w:color w:val="00B050"/>
+        </w:rPr>
+      </w:pPr>
+    </w:p>
+    <w:p>
+      <w:pPr>
+        <w:rPr>
+          <w:color w:val="00B050"/>
+          <w:u w:val="single"/>
+        </w:rPr>
+      </w:pPr>
+      <w:r>
+        <w:rPr>
+          <w:color w:val="00B050"/>
+        </w:rPr>
+        <w:t>Sua usabilidade fácil e intuitiva também foi um fator de suma importância para escolhermos este software. C</w:t>
+      </w:r>
+      <w:r>
+        <w:rPr>
+          <w:color w:val="00B050"/>
+        </w:rPr>
+        <w:t xml:space="preserve">omo </w:t>
+      </w:r>
+      <w:r>
+        <w:rPr>
+          <w:color w:val="00B050"/>
+        </w:rPr>
+        <w:t xml:space="preserve">já havíamos trabalhado com o </w:t>
+      </w:r>
+      <w:proofErr w:type="spellStart"/>
+      <w:r>
+        <w:rPr>
+          <w:color w:val="00B050"/>
+        </w:rPr>
+        <w:t>Figma</w:t>
+      </w:r>
+      <w:proofErr w:type="spellEnd"/>
+      <w:r>
+        <w:rPr>
+          <w:color w:val="00B050"/>
+        </w:rPr>
+        <w:t xml:space="preserve"> em outra UC (Unidade Curricular), já tínhamos certa f</w:t>
+      </w:r>
+      <w:r>
+        <w:rPr>
+          <w:color w:val="00B050"/>
+        </w:rPr>
+        <w:t>amiliaridade com a aplicação</w:t>
+      </w:r>
+      <w:r>
+        <w:rPr>
+          <w:color w:val="00B050"/>
+        </w:rPr>
+        <w:t>.</w:t>
+      </w:r>
+      <w:r>
+        <w:rPr>
+          <w:color w:val="00B050"/>
+        </w:rPr>
+        <w:t xml:space="preserve"> Desenvolvemos um total de 51 telas, com a utilização de 4 pacotes de materiais da comunidade, bem como utilizamos 1 </w:t>
+      </w:r>
+      <w:proofErr w:type="spellStart"/>
+      <w:r>
+        <w:rPr>
+          <w:i/>
+          <w:color w:val="00B050"/>
+        </w:rPr>
+        <w:t>Flow</w:t>
+      </w:r>
+      <w:proofErr w:type="spellEnd"/>
+      <w:r>
+        <w:rPr>
+          <w:color w:val="00B050"/>
+        </w:rPr>
+        <w:t>, para desenvolver o protótipo do aplicativo de achados e perdidos virtual.</w:t>
       </w:r>
       <w:bookmarkStart w:id="33" w:name="_GoBack"/>
       <w:bookmarkEnd w:id="33"/>
     </w:p>
     <w:p>
       <w:pPr>
-        <w:rPr>
-          <w:color w:val="00B050"/>
-        </w:rPr>
-      </w:pPr>
-    </w:p>
-    <w:p>
-      <w:pPr>
-        <w:rPr>
-          <w:color w:val="00B050"/>
-          <w:u w:val="single"/>
-        </w:rPr>
-      </w:pPr>
-      <w:r>
-        <w:rPr>
-          <w:color w:val="00B050"/>
-        </w:rPr>
-        <w:t xml:space="preserve">Escolhemos o </w:t>
-      </w:r>
-      <w:proofErr w:type="spellStart"/>
-      <w:r>
-        <w:rPr>
-          <w:color w:val="00B050"/>
-        </w:rPr>
-        <w:t>Figma</w:t>
-      </w:r>
-      <w:proofErr w:type="spellEnd"/>
-      <w:r>
-        <w:rPr>
-          <w:color w:val="00B050"/>
-        </w:rPr>
-        <w:t xml:space="preserve"> como ferramenta devido a familiaridade com a aplicação, algumas atividades foram desenvolvidas nela no decorrer do curso. O </w:t>
-      </w:r>
-      <w:proofErr w:type="spellStart"/>
-      <w:r>
-        <w:rPr>
-          <w:color w:val="00B050"/>
-        </w:rPr>
-        <w:t>Figma</w:t>
-      </w:r>
-      <w:proofErr w:type="spellEnd"/>
-      <w:r>
-        <w:rPr>
-          <w:color w:val="00B050"/>
-        </w:rPr>
-        <w:t xml:space="preserve"> é uma ferramenta de prototipagem de projetos de design, seu uso se dá principalmente por navegador, também possuindo aplicativos para desktop.</w:t>
-      </w:r>
-    </w:p>
-    <w:p>
-      <w:pPr>
         <w:spacing w:after="200" w:line="276" w:lineRule="auto"/>
         <w:jc w:val="left"/>
       </w:pPr>
     </w:p>
     <w:p>
       <w:pPr>
+        <w:spacing w:after="200" w:line="276" w:lineRule="auto"/>
+        <w:jc w:val="left"/>
+      </w:pPr>
+      <w:r>
+        <w:lastRenderedPageBreak/>
+        <w:br w:type="page"/>
+      </w:r>
+    </w:p>
+    <w:p>
+      <w:pPr>
         <w:pStyle w:val="Ttulo1"/>
         <w:rPr>
           <w:rFonts w:cs="Arial"/>
@@ -11862,6 +11984,7 @@
           <w:rFonts w:cs="Arial"/>
           <w:szCs w:val="24"/>
         </w:rPr>
+        <w:lastRenderedPageBreak/>
         <w:t>3 PROCEDIMENTOS METODOLÓGICOS</w:t>
       </w:r>
       <w:bookmarkEnd w:id="34"/>
@@ -12064,15 +12187,7 @@
           <w:rFonts w:cs="Arial"/>
           <w:sz w:val="22"/>
         </w:rPr>
-        <w:t xml:space="preserve">“[...] método formado por fases, tarefas e atividades organizadas, com o objetivo de planejar, desenvolver e construir um novo produto ou a melhoria de um já existente, desde a ideia inicial até a finalização do </w:t>
-      </w:r>
-      <w:r>
-        <w:rPr>
-          <w:rFonts w:cs="Arial"/>
-          <w:sz w:val="22"/>
-        </w:rPr>
-        <w:lastRenderedPageBreak/>
-        <w:t xml:space="preserve">produto atendendo as expectativas, necessidades e satisfação dos </w:t>
+        <w:t xml:space="preserve">“[...] método formado por fases, tarefas e atividades organizadas, com o objetivo de planejar, desenvolver e construir um novo produto ou a melhoria de um já existente, desde a ideia inicial até a finalização do produto atendendo as expectativas, necessidades e satisfação dos </w:t>
       </w:r>
       <w:proofErr w:type="gramStart"/>
       <w:r>
@@ -12216,7 +12331,7 @@
           <w:sz w:val="20"/>
           <w:szCs w:val="20"/>
         </w:rPr>
-        <w:t xml:space="preserve">a diferença entre qualitativo e quantitativo é de natureza. Enquanto cientistas sociais que trabalham com estatística apreendem dos fenômenos apenas a região ‘visível, ecológica, morfológica e concreta’, a abordagem qualitativa aprofunda-se no mundo dos significados das ações e relação humanas, um lado não perceptível e não captável em equações, médias e estatísticas. O conjunto de dados quantitativos e qualitativos, porém, não se opõe. Ao contrário, se complementam, </w:t>
+        <w:t xml:space="preserve">a diferença entre qualitativo e quantitativo é de natureza. Enquanto cientistas sociais que trabalham com estatística apreendem dos fenômenos apenas a região ‘visível, ecológica, morfológica e concreta’, a abordagem </w:t>
       </w:r>
       <w:r>
         <w:rPr>
@@ -12224,7 +12339,8 @@
           <w:sz w:val="20"/>
           <w:szCs w:val="20"/>
         </w:rPr>
-        <w:t>pois,</w:t>
+        <w:lastRenderedPageBreak/>
+        <w:t xml:space="preserve">qualitativa aprofunda-se no mundo dos significados das ações e relação humanas, um lado não perceptível e não captável em equações, médias e estatísticas. O conjunto de dados quantitativos e qualitativos, porém, não se opõe. Ao contrário, se complementam, </w:t>
       </w:r>
       <w:r>
         <w:rPr>
@@ -12232,6 +12348,14 @@
           <w:sz w:val="20"/>
           <w:szCs w:val="20"/>
         </w:rPr>
+        <w:t>pois,</w:t>
+      </w:r>
+      <w:r>
+        <w:rPr>
+          <w:rFonts w:cs="Arial"/>
+          <w:sz w:val="20"/>
+          <w:szCs w:val="20"/>
+        </w:rPr>
         <w:t xml:space="preserve"> a realidade abrangida por eles interage dinamicamente, excluindo qualquer dicotomia”.</w:t>
       </w:r>
     </w:p>
@@ -12293,14 +12417,7 @@
         <w:rPr>
           <w:sz w:val="22"/>
         </w:rPr>
-        <w:t xml:space="preserve">[...] elaborada a partir de material já publicado, constituído principalmente de: livros, revistas, publicações em periódicos e artigos científicos, jornais, boletins, monografias, dissertações, teses, material cartográfico, internet, com o objetivo de colocar o pesquisador em contato direto com todo material já escrito sobre o assunto da pesquisa. Na pesquisa bibliográfica, é importante que o pesquisador </w:t>
-      </w:r>
-      <w:r>
-        <w:rPr>
-          <w:sz w:val="22"/>
-        </w:rPr>
-        <w:lastRenderedPageBreak/>
-        <w:t xml:space="preserve">verifique a veracidade dos dados obtidos, observando as possíveis incoerências ou contradições que as obras possam </w:t>
+        <w:t xml:space="preserve">[...] elaborada a partir de material já publicado, constituído principalmente de: livros, revistas, publicações em periódicos e artigos científicos, jornais, boletins, monografias, dissertações, teses, material cartográfico, internet, com o objetivo de colocar o pesquisador em contato direto com todo material já escrito sobre o assunto da pesquisa. Na pesquisa bibliográfica, é importante que o pesquisador verifique a veracidade dos dados obtidos, observando as possíveis incoerências ou contradições que as obras possam </w:t>
       </w:r>
       <w:proofErr w:type="gramStart"/>
       <w:r>
@@ -21038,7 +21155,7 @@
               <w:szCs w:val="16"/>
               <w:lang w:eastAsia="pt-BR"/>
             </w:rPr>
-            <w:t>37</w:t>
+            <w:t>22</w:t>
           </w:r>
           <w:r>
             <w:rPr>
@@ -21099,7 +21216,7 @@
               <w:szCs w:val="16"/>
               <w:lang w:eastAsia="pt-BR"/>
             </w:rPr>
-            <w:t>44</w:t>
+            <w:t>45</w:t>
           </w:r>
           <w:r>
             <w:rPr>
@@ -21397,7 +21514,7 @@
           <w:rPr>
             <w:noProof/>
           </w:rPr>
-          <w:t>37</w:t>
+          <w:t>22</w:t>
         </w:r>
         <w:r>
           <w:fldChar w:fldCharType="end"/>
@@ -24473,7 +24590,7 @@
 </file>
 
 <file path=customXml/itemProps1.xml><?xml version="1.0" encoding="utf-8"?>
-<ds:datastoreItem xmlns:ds="http://schemas.openxmlformats.org/officeDocument/2006/customXml" ds:itemID="{FD515880-5C01-4152-827F-7AF75C7A6823}">
+<ds:datastoreItem xmlns:ds="http://schemas.openxmlformats.org/officeDocument/2006/customXml" ds:itemID="{2A43E654-B67A-4F38-A024-6D356B19AF73}">
   <ds:schemaRefs>
     <ds:schemaRef ds:uri="http://schemas.openxmlformats.org/officeDocument/2006/bibliography"/>
   </ds:schemaRefs>

</xml_diff>